<commit_message>
atualização do topico 1 da primeira entrega
</commit_message>
<xml_diff>
--- a/Entrega_Fase_1.docx
+++ b/Entrega_Fase_1.docx
@@ -1,6 +1,6 @@
 
 <file path=word/document.xml><?xml version="1.0" encoding="utf-8"?>
-<w:document xmlns:wpc="http://schemas.microsoft.com/office/word/2010/wordprocessingCanvas" xmlns:mc="http://schemas.openxmlformats.org/markup-compatibility/2006" xmlns:o="urn:schemas-microsoft-com:office:office" xmlns:r="http://schemas.openxmlformats.org/officeDocument/2006/relationships" xmlns:m="http://schemas.openxmlformats.org/officeDocument/2006/math" xmlns:v="urn:schemas-microsoft-com:vml" xmlns:wp14="http://schemas.microsoft.com/office/word/2010/wordprocessingDrawing" xmlns:wp="http://schemas.openxmlformats.org/drawingml/2006/wordprocessingDrawing" xmlns:w10="urn:schemas-microsoft-com:office:word" xmlns:w="http://schemas.openxmlformats.org/wordprocessingml/2006/main" xmlns:w14="http://schemas.microsoft.com/office/word/2010/wordml" xmlns:wpg="http://schemas.microsoft.com/office/word/2010/wordprocessingGroup" xmlns:wpi="http://schemas.microsoft.com/office/word/2010/wordprocessingInk" xmlns:wne="http://schemas.microsoft.com/office/word/2006/wordml" xmlns:wps="http://schemas.microsoft.com/office/word/2010/wordprocessingShape" mc:Ignorable="w14 wp14">
+<w:document xmlns:wpc="http://schemas.microsoft.com/office/word/2010/wordprocessingCanvas" xmlns:mc="http://schemas.openxmlformats.org/markup-compatibility/2006" xmlns:o="urn:schemas-microsoft-com:office:office" xmlns:r="http://schemas.openxmlformats.org/officeDocument/2006/relationships" xmlns:m="http://schemas.openxmlformats.org/officeDocument/2006/math" xmlns:v="urn:schemas-microsoft-com:vml" xmlns:wp14="http://schemas.microsoft.com/office/word/2010/wordprocessingDrawing" xmlns:wp="http://schemas.openxmlformats.org/drawingml/2006/wordprocessingDrawing" xmlns:w10="urn:schemas-microsoft-com:office:word" xmlns:w="http://schemas.openxmlformats.org/wordprocessingml/2006/main" xmlns:w14="http://schemas.microsoft.com/office/word/2010/wordml" xmlns:w15="http://schemas.microsoft.com/office/word/2012/wordml" xmlns:wpg="http://schemas.microsoft.com/office/word/2010/wordprocessingGroup" xmlns:wpi="http://schemas.microsoft.com/office/word/2010/wordprocessingInk" xmlns:wne="http://schemas.microsoft.com/office/word/2006/wordml" xmlns:wps="http://schemas.microsoft.com/office/word/2010/wordprocessingShape" mc:Ignorable="w14 w15 wp14">
   <w:body>
     <w:p>
       <w:pPr>
@@ -154,6 +154,367 @@
           <w:bCs/>
         </w:rPr>
       </w:pPr>
+    </w:p>
+    <w:p>
+      <w:pPr>
+        <w:ind w:left="720" w:firstLine="698"/>
+        <w:jc w:val="both"/>
+        <w:rPr>
+          <w:bCs/>
+        </w:rPr>
+      </w:pPr>
+      <w:r>
+        <w:rPr>
+          <w:bCs/>
+        </w:rPr>
+        <w:t>O</w:t>
+      </w:r>
+      <w:r>
+        <w:rPr>
+          <w:bCs/>
+        </w:rPr>
+        <w:t xml:space="preserve"> sistema de RH é utilizado</w:t>
+      </w:r>
+      <w:r>
+        <w:rPr>
+          <w:bCs/>
+        </w:rPr>
+        <w:t xml:space="preserve"> para</w:t>
+      </w:r>
+      <w:r>
+        <w:rPr>
+          <w:bCs/>
+        </w:rPr>
+        <w:t xml:space="preserve"> administrar os funcionários, de modo que o</w:t>
+      </w:r>
+      <w:r>
+        <w:rPr>
+          <w:bCs/>
+        </w:rPr>
+        <w:t xml:space="preserve"> gerente</w:t>
+      </w:r>
+      <w:r>
+        <w:rPr>
+          <w:bCs/>
+        </w:rPr>
+        <w:t xml:space="preserve"> possui poderes de administrador. </w:t>
+      </w:r>
+    </w:p>
+    <w:p>
+      <w:pPr>
+        <w:ind w:left="720" w:firstLine="698"/>
+        <w:jc w:val="both"/>
+        <w:rPr>
+          <w:bCs/>
+        </w:rPr>
+      </w:pPr>
+      <w:r>
+        <w:rPr>
+          <w:bCs/>
+        </w:rPr>
+        <w:t>As funcionalidades básicas do sistema</w:t>
+      </w:r>
+      <w:r>
+        <w:rPr>
+          <w:bCs/>
+        </w:rPr>
+        <w:t xml:space="preserve"> </w:t>
+      </w:r>
+      <w:r>
+        <w:rPr>
+          <w:bCs/>
+        </w:rPr>
+        <w:t xml:space="preserve">a partir do perfil gerente </w:t>
+      </w:r>
+      <w:r>
+        <w:rPr>
+          <w:bCs/>
+        </w:rPr>
+        <w:t>são manter funcionário e todo seu cadastro na empresa, manter departamentos com nome e localização,</w:t>
+      </w:r>
+      <w:r>
+        <w:rPr>
+          <w:bCs/>
+        </w:rPr>
+        <w:t xml:space="preserve"> manter cargos com c</w:t>
+      </w:r>
+      <w:r>
+        <w:rPr>
+          <w:bCs/>
+        </w:rPr>
+        <w:t>onfiguração de horas e impostos e</w:t>
+      </w:r>
+      <w:r>
+        <w:rPr>
+          <w:bCs/>
+        </w:rPr>
+        <w:t xml:space="preserve"> manter funcionários baseados no perfil</w:t>
+      </w:r>
+      <w:r>
+        <w:rPr>
+          <w:bCs/>
+        </w:rPr>
+        <w:t xml:space="preserve">. E também, </w:t>
+      </w:r>
+      <w:r>
+        <w:rPr>
+          <w:bCs/>
+        </w:rPr>
+        <w:t>efetuar o fechamento da folha</w:t>
+      </w:r>
+      <w:r>
+        <w:rPr>
+          <w:bCs/>
+        </w:rPr>
+        <w:t>, onde o gerente poderá visualizar se os funcionários estão com suas horas de trabalho em dia. Assim, caso o departamento não esteja com suas atividades fechadas o sistema alertará o gerente.</w:t>
+      </w:r>
+    </w:p>
+    <w:p>
+      <w:pPr>
+        <w:ind w:left="720"/>
+        <w:jc w:val="both"/>
+        <w:rPr>
+          <w:bCs/>
+        </w:rPr>
+      </w:pPr>
+      <w:r>
+        <w:rPr>
+          <w:bCs/>
+        </w:rPr>
+        <w:t>O sistema também emitirá relatórios, relatório dos funcionários com seus dados, total de horas trabalhadas por departamento e de funcionários que não cumpriram a carga mínima de trabalho.</w:t>
+      </w:r>
+    </w:p>
+    <w:p>
+      <w:pPr>
+        <w:ind w:left="720" w:firstLine="698"/>
+        <w:jc w:val="both"/>
+        <w:rPr>
+          <w:bCs/>
+        </w:rPr>
+      </w:pPr>
+      <w:r>
+        <w:rPr>
+          <w:bCs/>
+        </w:rPr>
+        <w:t>Sendo assim, o funcionário também possui funcionalidades básicas</w:t>
+      </w:r>
+      <w:r>
+        <w:rPr>
+          <w:bCs/>
+        </w:rPr>
+        <w:t>, entretanto, só é possível obter relatório de suas próprias horas e seu holerite.</w:t>
+      </w:r>
+    </w:p>
+    <w:p>
+      <w:pPr>
+        <w:ind w:left="720" w:firstLine="698"/>
+        <w:jc w:val="both"/>
+        <w:rPr>
+          <w:bCs/>
+        </w:rPr>
+      </w:pPr>
+    </w:p>
+    <w:p>
+      <w:pPr>
+        <w:ind w:firstLine="709"/>
+        <w:jc w:val="both"/>
+        <w:rPr>
+          <w:b/>
+        </w:rPr>
+      </w:pPr>
+      <w:r>
+        <w:rPr>
+          <w:b/>
+        </w:rPr>
+        <w:t>AT-AO</w:t>
+      </w:r>
+    </w:p>
+    <w:p>
+      <w:pPr>
+        <w:jc w:val="both"/>
+      </w:pPr>
+    </w:p>
+    <w:p>
+      <w:pPr>
+        <w:ind w:left="709" w:firstLine="709"/>
+        <w:jc w:val="both"/>
+      </w:pPr>
+      <w:r>
+        <w:t>AT_OA é o sistema responsável por obter a lista de funcionários do sistema de RH-indo, através de solicitações.</w:t>
+      </w:r>
+    </w:p>
+    <w:p>
+      <w:pPr>
+        <w:jc w:val="both"/>
+      </w:pPr>
+    </w:p>
+    <w:p>
+      <w:pPr>
+        <w:ind w:left="709" w:firstLine="709"/>
+        <w:jc w:val="both"/>
+      </w:pPr>
+      <w:r>
+        <w:t>No sistema AT_OA temos 2 usuários que usarão o sistema, gerente do departamento e os funcionários, onde o gerente será o responsável em manter atividades do departamento, efetuar fechamento para todos ou um determinado funcionário. Para facilitar o controle sobre os serviços será gerado relatório pelo departamento.</w:t>
+      </w:r>
+    </w:p>
+    <w:p>
+      <w:pPr>
+        <w:jc w:val="both"/>
+      </w:pPr>
+    </w:p>
+    <w:p>
+      <w:pPr>
+        <w:ind w:left="709" w:firstLine="709"/>
+        <w:jc w:val="both"/>
+      </w:pPr>
+      <w:r>
+        <w:t>Já o funcionário deverá marcar o início da atividade e o fim do mesmo ao ser completada. Caso uma marcação de atividade necessite ser corrigido, precisará da aprovação do gerente do departamento.</w:t>
+      </w:r>
+    </w:p>
+    <w:p>
+      <w:pPr>
+        <w:ind w:left="709" w:firstLine="709"/>
+        <w:jc w:val="both"/>
+      </w:pPr>
+    </w:p>
+    <w:p>
+      <w:pPr>
+        <w:autoSpaceDE w:val="0"/>
+        <w:autoSpaceDN w:val="0"/>
+        <w:adjustRightInd w:val="0"/>
+        <w:ind w:firstLine="709"/>
+        <w:jc w:val="both"/>
+        <w:rPr>
+          <w:rFonts w:cs="Courier New"/>
+          <w:b/>
+        </w:rPr>
+      </w:pPr>
+      <w:r>
+        <w:rPr>
+          <w:rFonts w:cs="Courier New"/>
+          <w:b/>
+        </w:rPr>
+        <w:t>Requisitos não funcionais dos sistemas</w:t>
+      </w:r>
+    </w:p>
+    <w:p>
+      <w:pPr>
+        <w:autoSpaceDE w:val="0"/>
+        <w:autoSpaceDN w:val="0"/>
+        <w:adjustRightInd w:val="0"/>
+        <w:jc w:val="both"/>
+        <w:rPr>
+          <w:rFonts w:cs="Courier New"/>
+        </w:rPr>
+      </w:pPr>
+    </w:p>
+    <w:p>
+      <w:pPr>
+        <w:autoSpaceDE w:val="0"/>
+        <w:autoSpaceDN w:val="0"/>
+        <w:adjustRightInd w:val="0"/>
+        <w:ind w:left="709" w:firstLine="709"/>
+        <w:jc w:val="both"/>
+        <w:rPr>
+          <w:rFonts w:cs="Courier New"/>
+        </w:rPr>
+      </w:pPr>
+      <w:r>
+        <w:rPr>
+          <w:rFonts w:cs="Courier New"/>
+        </w:rPr>
+        <w:t>Os sistemas RH-INDO e AT-OA se comunicarão através Web Services do tipo REST. Em relação aos campos de formulários dos usuários, todos estarão no formato brasileiro, possuirão máscara (se necessário) e caso sejam do tipo data, a entrada será feita com calendário. As senhas dos usuários serão criptografadas e as validações serão feitas tanto no lado do cliente (</w:t>
+      </w:r>
+      <w:proofErr w:type="spellStart"/>
+      <w:r>
+        <w:rPr>
+          <w:rFonts w:cs="Courier New"/>
+        </w:rPr>
+        <w:t>JavaScript</w:t>
+      </w:r>
+      <w:proofErr w:type="spellEnd"/>
+      <w:r>
+        <w:rPr>
+          <w:rFonts w:cs="Courier New"/>
+        </w:rPr>
+        <w:t>) quanto no do servidor (Java).</w:t>
+      </w:r>
+    </w:p>
+    <w:p>
+      <w:pPr>
+        <w:autoSpaceDE w:val="0"/>
+        <w:autoSpaceDN w:val="0"/>
+        <w:adjustRightInd w:val="0"/>
+        <w:ind w:left="709" w:firstLine="709"/>
+        <w:jc w:val="both"/>
+        <w:rPr>
+          <w:rFonts w:cs="Courier New"/>
+        </w:rPr>
+      </w:pPr>
+    </w:p>
+    <w:p>
+      <w:pPr>
+        <w:ind w:left="709" w:firstLine="709"/>
+        <w:jc w:val="both"/>
+      </w:pPr>
+      <w:r>
+        <w:rPr>
+          <w:rFonts w:cs="Courier New"/>
+        </w:rPr>
+        <w:t xml:space="preserve">O leiaute dos sistemas serão agradáveis, seguindo os preceitos de usabilidade e ergonomia do </w:t>
+      </w:r>
+      <w:proofErr w:type="spellStart"/>
+      <w:r>
+        <w:rPr>
+          <w:rFonts w:cs="Courier New"/>
+        </w:rPr>
+        <w:t>ErgoList</w:t>
+      </w:r>
+      <w:proofErr w:type="spellEnd"/>
+      <w:r>
+        <w:rPr>
+          <w:rFonts w:cs="Courier New"/>
+        </w:rPr>
+        <w:t>. Além</w:t>
+      </w:r>
+      <w:r>
+        <w:rPr>
+          <w:rFonts w:cs="Courier New"/>
+        </w:rPr>
+        <w:t xml:space="preserve"> disso todos os relató</w:t>
+      </w:r>
+      <w:r>
+        <w:rPr>
+          <w:rFonts w:cs="Courier New"/>
+        </w:rPr>
+        <w:t>rios</w:t>
+      </w:r>
+      <w:r>
+        <w:rPr>
+          <w:rFonts w:cs="Courier New"/>
+        </w:rPr>
+        <w:t xml:space="preserve"> serão gerados em PDF utilizando o </w:t>
+      </w:r>
+      <w:proofErr w:type="spellStart"/>
+      <w:r>
+        <w:rPr>
+          <w:rFonts w:cs="Courier New"/>
+        </w:rPr>
+        <w:t>JasperStudio</w:t>
+      </w:r>
+      <w:proofErr w:type="spellEnd"/>
+      <w:r>
+        <w:rPr>
+          <w:rFonts w:cs="Courier New"/>
+        </w:rPr>
+        <w:t xml:space="preserve"> e o banco de dados serão elaborado de forma normalizada</w:t>
+      </w:r>
+      <w:r>
+        <w:rPr>
+          <w:rFonts w:cs="Courier New"/>
+        </w:rPr>
+        <w:t>.</w:t>
+      </w:r>
       <w:bookmarkStart w:id="0" w:name="_GoBack"/>
       <w:bookmarkEnd w:id="0"/>
     </w:p>
@@ -165,42 +526,6 @@
           <w:bCs/>
         </w:rPr>
       </w:pPr>
-      <w:r>
-        <w:rPr>
-          <w:bCs/>
-        </w:rPr>
-        <w:t>O</w:t>
-      </w:r>
-      <w:r>
-        <w:rPr>
-          <w:bCs/>
-        </w:rPr>
-        <w:t xml:space="preserve"> sistema de RH é utilizado</w:t>
-      </w:r>
-      <w:r>
-        <w:rPr>
-          <w:bCs/>
-        </w:rPr>
-        <w:t xml:space="preserve"> para</w:t>
-      </w:r>
-      <w:r>
-        <w:rPr>
-          <w:bCs/>
-        </w:rPr>
-        <w:t xml:space="preserve"> administrar os funcionários, de modo que o</w:t>
-      </w:r>
-      <w:r>
-        <w:rPr>
-          <w:bCs/>
-        </w:rPr>
-        <w:t xml:space="preserve"> gerente</w:t>
-      </w:r>
-      <w:r>
-        <w:rPr>
-          <w:bCs/>
-        </w:rPr>
-        <w:t xml:space="preserve"> possui poderes de administrador. </w:t>
-      </w:r>
     </w:p>
     <w:p>
       <w:pPr>
@@ -210,81 +535,6 @@
           <w:bCs/>
         </w:rPr>
       </w:pPr>
-      <w:r>
-        <w:rPr>
-          <w:bCs/>
-        </w:rPr>
-        <w:t>As funcionalidades básicas do sistema</w:t>
-      </w:r>
-      <w:r>
-        <w:rPr>
-          <w:bCs/>
-        </w:rPr>
-        <w:t xml:space="preserve"> </w:t>
-      </w:r>
-      <w:r>
-        <w:rPr>
-          <w:bCs/>
-        </w:rPr>
-        <w:t xml:space="preserve">a partir do perfil gerente </w:t>
-      </w:r>
-      <w:r>
-        <w:rPr>
-          <w:bCs/>
-        </w:rPr>
-        <w:t>são manter funcionário e todo seu cadastro na empresa, manter departamentos com nome e localização,</w:t>
-      </w:r>
-      <w:r>
-        <w:rPr>
-          <w:bCs/>
-        </w:rPr>
-        <w:t xml:space="preserve"> manter cargos com c</w:t>
-      </w:r>
-      <w:r>
-        <w:rPr>
-          <w:bCs/>
-        </w:rPr>
-        <w:t>onfiguração de horas e impostos e</w:t>
-      </w:r>
-      <w:r>
-        <w:rPr>
-          <w:bCs/>
-        </w:rPr>
-        <w:t xml:space="preserve"> manter funcionários baseados no perfil</w:t>
-      </w:r>
-      <w:r>
-        <w:rPr>
-          <w:bCs/>
-        </w:rPr>
-        <w:t xml:space="preserve">. E também, </w:t>
-      </w:r>
-      <w:r>
-        <w:rPr>
-          <w:bCs/>
-        </w:rPr>
-        <w:t>efetuar o fechamento da folha</w:t>
-      </w:r>
-      <w:r>
-        <w:rPr>
-          <w:bCs/>
-        </w:rPr>
-        <w:t>, onde o gerente poderá visualizar se os funcionários estão com suas horas de trabalho em dia. Assim, caso o departamento não esteja com suas atividades fechadas o sistema alertará o gerente.</w:t>
-      </w:r>
-    </w:p>
-    <w:p>
-      <w:pPr>
-        <w:ind w:left="720"/>
-        <w:jc w:val="both"/>
-        <w:rPr>
-          <w:bCs/>
-        </w:rPr>
-      </w:pPr>
-      <w:r>
-        <w:rPr>
-          <w:bCs/>
-        </w:rPr>
-        <w:t>O sistema também emitirá relatórios, relatório dos funcionários com seus dados, total de horas trabalhadas por departamento e de funcionários que não cumpriram a carga mínima de trabalho.</w:t>
-      </w:r>
     </w:p>
     <w:p>
       <w:pPr>
@@ -295,18 +545,6 @@
           <w:bCs/>
         </w:rPr>
       </w:pPr>
-      <w:r>
-        <w:rPr>
-          <w:bCs/>
-        </w:rPr>
-        <w:t>Sendo assim, o funcionário também possui funcionalidades básicas</w:t>
-      </w:r>
-      <w:r>
-        <w:rPr>
-          <w:bCs/>
-        </w:rPr>
-        <w:t>, entretanto, só é possível obter relatório de suas próprias horas e seu holerite.</w:t>
-      </w:r>
     </w:p>
     <w:p>
       <w:pPr>
@@ -430,15 +668,15 @@
               </w:rPr>
             </w:pPr>
             <w:r>
-              <w:t>O Modelo Conceitual é o modelo de dados abstrato, que descreve a estrutura de um banco de dados</w:t>
+              <w:t xml:space="preserve">O Modelo Conceitual é o modelo de dados abstrato, que descreve a estrutura de um banco de </w:t>
             </w:r>
             <w:proofErr w:type="gramStart"/>
             <w:r>
-              <w:t xml:space="preserve">  </w:t>
+              <w:t>dados  de</w:t>
             </w:r>
             <w:proofErr w:type="gramEnd"/>
             <w:r>
-              <w:t>de forma independente de um Sistema Gerenciador de Banco de Dados (SGBD) particular. A técnica de modelagem conceitual a ser utilizada é a abordagem Entidade-Relacionamento (ER).</w:t>
+              <w:t xml:space="preserve"> forma independente de um Sistema Gerenciador de Banco de Dados (SGBD) particular. A técnica de modelagem conceitual a ser utilizada é a abordagem Entidade-Relacionamento (ER).</w:t>
             </w:r>
           </w:p>
           <w:p>
@@ -477,21 +715,12 @@
           <w:bCs/>
         </w:rPr>
       </w:pPr>
-      <w:proofErr w:type="gramStart"/>
-      <w:r>
-        <w:rPr>
-          <w:b/>
-          <w:bCs/>
-        </w:rPr>
-        <w:t>2.2 MODELO</w:t>
-      </w:r>
-      <w:proofErr w:type="gramEnd"/>
-      <w:r>
-        <w:rPr>
-          <w:b/>
-          <w:bCs/>
-        </w:rPr>
-        <w:t xml:space="preserve"> LÓGICO</w:t>
+      <w:r>
+        <w:rPr>
+          <w:b/>
+          <w:bCs/>
+        </w:rPr>
+        <w:t>2.2 MODELO LÓGICO</w:t>
       </w:r>
     </w:p>
     <w:p>
@@ -665,15 +894,7 @@
             </w:r>
             <w:proofErr w:type="spellEnd"/>
             <w:r>
-              <w:t xml:space="preserve"> apenas </w:t>
-            </w:r>
-            <w:proofErr w:type="gramStart"/>
-            <w:r>
-              <w:t>5</w:t>
-            </w:r>
-            <w:proofErr w:type="gramEnd"/>
-            <w:r>
-              <w:t xml:space="preserve"> para incluir na modelagem da interface do sistema.</w:t>
+              <w:t xml:space="preserve"> apenas 5 para incluir na modelagem da interface do sistema.</w:t>
             </w:r>
           </w:p>
           <w:p>
@@ -703,25 +924,10 @@
               <w:rPr>
                 <w:color w:val="FF3333"/>
               </w:rPr>
-              <w:t xml:space="preserve">: Agrupamento por </w:t>
-            </w:r>
-            <w:r>
-              <w:rPr>
-                <w:color w:val="FF3333"/>
-              </w:rPr>
-              <w:lastRenderedPageBreak/>
-              <w:t>Localização, Agrupamento por Formato, Legibilidade e Significados)</w:t>
-            </w:r>
-            <w:r>
-              <w:t xml:space="preserve">. Para cada critério selecionado a equipe deve selecionar </w:t>
-            </w:r>
-            <w:proofErr w:type="gramStart"/>
-            <w:r>
-              <w:t>4</w:t>
-            </w:r>
-            <w:proofErr w:type="gramEnd"/>
-            <w:r>
-              <w:t xml:space="preserve"> subcritérios (descritos nas questões geradas para cada critério da </w:t>
+              <w:t>: Agrupamento por Localização, Agrupamento por Formato, Legibilidade e Significados)</w:t>
+            </w:r>
+            <w:r>
+              <w:t xml:space="preserve">. Para cada critério selecionado a equipe deve selecionar 4 subcritérios (descritos nas questões geradas para cada critério da </w:t>
             </w:r>
             <w:proofErr w:type="spellStart"/>
             <w:r>
@@ -763,7 +969,7 @@
             <w:r>
               <w:t xml:space="preserve"> </w:t>
             </w:r>
-            <w:hyperlink r:id="rId6">
+            <w:hyperlink r:id="rId5">
               <w:r>
                 <w:rPr>
                   <w:rStyle w:val="LinkdaInternet"/>
@@ -803,7 +1009,6 @@
           <w:b/>
           <w:bCs/>
         </w:rPr>
-        <w:lastRenderedPageBreak/>
         <w:tab/>
       </w:r>
     </w:p>
@@ -1116,6 +1321,7 @@
                 <w:b/>
                 <w:bCs/>
               </w:rPr>
+              <w:lastRenderedPageBreak/>
               <w:t>Imagem do protótipo de tela do sistema em que o subcritérios será aplicado:</w:t>
             </w:r>
           </w:p>
@@ -1207,6 +1413,7 @@
         </w:rPr>
       </w:pPr>
       <w:r>
+        <w:lastRenderedPageBreak/>
         <w:tab/>
       </w:r>
     </w:p>
@@ -1247,7 +1454,7 @@
 </file>
 
 <file path=word/numbering.xml><?xml version="1.0" encoding="utf-8"?>
-<w:numbering xmlns:wpc="http://schemas.microsoft.com/office/word/2010/wordprocessingCanvas" xmlns:mc="http://schemas.openxmlformats.org/markup-compatibility/2006" xmlns:o="urn:schemas-microsoft-com:office:office" xmlns:r="http://schemas.openxmlformats.org/officeDocument/2006/relationships" xmlns:m="http://schemas.openxmlformats.org/officeDocument/2006/math" xmlns:v="urn:schemas-microsoft-com:vml" xmlns:wp14="http://schemas.microsoft.com/office/word/2010/wordprocessingDrawing" xmlns:wp="http://schemas.openxmlformats.org/drawingml/2006/wordprocessingDrawing" xmlns:w10="urn:schemas-microsoft-com:office:word" xmlns:w="http://schemas.openxmlformats.org/wordprocessingml/2006/main" xmlns:w14="http://schemas.microsoft.com/office/word/2010/wordml" xmlns:wpg="http://schemas.microsoft.com/office/word/2010/wordprocessingGroup" xmlns:wpi="http://schemas.microsoft.com/office/word/2010/wordprocessingInk" xmlns:wne="http://schemas.microsoft.com/office/word/2006/wordml" xmlns:wps="http://schemas.microsoft.com/office/word/2010/wordprocessingShape" mc:Ignorable="w14 wp14">
+<w:numbering xmlns:wpc="http://schemas.microsoft.com/office/word/2010/wordprocessingCanvas" xmlns:mc="http://schemas.openxmlformats.org/markup-compatibility/2006" xmlns:o="urn:schemas-microsoft-com:office:office" xmlns:r="http://schemas.openxmlformats.org/officeDocument/2006/relationships" xmlns:m="http://schemas.openxmlformats.org/officeDocument/2006/math" xmlns:v="urn:schemas-microsoft-com:vml" xmlns:wp14="http://schemas.microsoft.com/office/word/2010/wordprocessingDrawing" xmlns:wp="http://schemas.openxmlformats.org/drawingml/2006/wordprocessingDrawing" xmlns:w10="urn:schemas-microsoft-com:office:word" xmlns:w="http://schemas.openxmlformats.org/wordprocessingml/2006/main" xmlns:w14="http://schemas.microsoft.com/office/word/2010/wordml" xmlns:w15="http://schemas.microsoft.com/office/word/2012/wordml" xmlns:wpg="http://schemas.microsoft.com/office/word/2010/wordprocessingGroup" xmlns:wpi="http://schemas.microsoft.com/office/word/2010/wordprocessingInk" xmlns:wne="http://schemas.microsoft.com/office/word/2006/wordml" xmlns:wps="http://schemas.microsoft.com/office/word/2010/wordprocessingShape" mc:Ignorable="w14 w15 wp14">
   <w:abstractNum w:abstractNumId="0">
     <w:nsid w:val="02FE0BF4"/>
     <w:multiLevelType w:val="multilevel"/>
@@ -1636,7 +1843,7 @@
 </file>
 
 <file path=word/styles.xml><?xml version="1.0" encoding="utf-8"?>
-<w:styles xmlns:mc="http://schemas.openxmlformats.org/markup-compatibility/2006" xmlns:r="http://schemas.openxmlformats.org/officeDocument/2006/relationships" xmlns:w="http://schemas.openxmlformats.org/wordprocessingml/2006/main" xmlns:w14="http://schemas.microsoft.com/office/word/2010/wordml" mc:Ignorable="w14">
+<w:styles xmlns:mc="http://schemas.openxmlformats.org/markup-compatibility/2006" xmlns:r="http://schemas.openxmlformats.org/officeDocument/2006/relationships" xmlns:w="http://schemas.openxmlformats.org/wordprocessingml/2006/main" xmlns:w14="http://schemas.microsoft.com/office/word/2010/wordml" xmlns:w15="http://schemas.microsoft.com/office/word/2012/wordml" mc:Ignorable="w14 w15">
   <w:docDefaults>
     <w:rPrDefault>
       <w:rPr>
@@ -1648,407 +1855,378 @@
     </w:rPrDefault>
     <w:pPrDefault/>
   </w:docDefaults>
-  <w:latentStyles w:defLockedState="0" w:defUIPriority="99" w:defSemiHidden="1" w:defUnhideWhenUsed="1" w:defQFormat="0" w:count="267">
-    <w:lsdException w:name="Normal" w:semiHidden="0" w:uiPriority="0" w:unhideWhenUsed="0" w:qFormat="1"/>
-    <w:lsdException w:name="heading 1" w:semiHidden="0" w:uiPriority="9" w:unhideWhenUsed="0" w:qFormat="1"/>
-    <w:lsdException w:name="heading 2" w:uiPriority="9" w:qFormat="1"/>
-    <w:lsdException w:name="heading 3" w:uiPriority="9" w:qFormat="1"/>
-    <w:lsdException w:name="heading 4" w:uiPriority="9" w:qFormat="1"/>
-    <w:lsdException w:name="heading 5" w:uiPriority="9" w:qFormat="1"/>
-    <w:lsdException w:name="heading 6" w:uiPriority="9" w:qFormat="1"/>
-    <w:lsdException w:name="heading 7" w:uiPriority="9" w:qFormat="1"/>
-    <w:lsdException w:name="heading 8" w:uiPriority="9" w:qFormat="1"/>
-    <w:lsdException w:name="heading 9" w:uiPriority="9" w:qFormat="1"/>
-    <w:lsdException w:name="toc 1" w:uiPriority="39"/>
-    <w:lsdException w:name="toc 2" w:uiPriority="39"/>
-    <w:lsdException w:name="toc 3" w:uiPriority="39"/>
-    <w:lsdException w:name="toc 4" w:uiPriority="39"/>
-    <w:lsdException w:name="toc 5" w:uiPriority="39"/>
-    <w:lsdException w:name="toc 6" w:uiPriority="39"/>
-    <w:lsdException w:name="toc 7" w:uiPriority="39"/>
-    <w:lsdException w:name="toc 8" w:uiPriority="39"/>
-    <w:lsdException w:name="toc 9" w:uiPriority="39"/>
-    <w:lsdException w:name="caption" w:uiPriority="35" w:qFormat="1"/>
-    <w:lsdException w:name="Title" w:semiHidden="0" w:uiPriority="10" w:unhideWhenUsed="0" w:qFormat="1"/>
-    <w:lsdException w:name="Default Paragraph Font" w:uiPriority="1"/>
-    <w:lsdException w:name="Subtitle" w:semiHidden="0" w:uiPriority="11" w:unhideWhenUsed="0" w:qFormat="1"/>
-    <w:lsdException w:name="Strong" w:semiHidden="0" w:uiPriority="22" w:unhideWhenUsed="0" w:qFormat="1"/>
-    <w:lsdException w:name="Emphasis" w:semiHidden="0" w:uiPriority="20" w:unhideWhenUsed="0" w:qFormat="1"/>
-    <w:lsdException w:name="Table Grid" w:semiHidden="0" w:uiPriority="59" w:unhideWhenUsed="0"/>
-    <w:lsdException w:name="Placeholder Text" w:unhideWhenUsed="0"/>
-    <w:lsdException w:name="No Spacing" w:semiHidden="0" w:uiPriority="1" w:unhideWhenUsed="0" w:qFormat="1"/>
-    <w:lsdException w:name="Light Shading" w:semiHidden="0" w:uiPriority="60" w:unhideWhenUsed="0"/>
-    <w:lsdException w:name="Light List" w:semiHidden="0" w:uiPriority="61" w:unhideWhenUsed="0"/>
-    <w:lsdException w:name="Light Grid" w:semiHidden="0" w:uiPriority="62" w:unhideWhenUsed="0"/>
-    <w:lsdException w:name="Medium Shading 1" w:semiHidden="0" w:uiPriority="63" w:unhideWhenUsed="0"/>
-    <w:lsdException w:name="Medium Shading 2" w:semiHidden="0" w:uiPriority="64" w:unhideWhenUsed="0"/>
-    <w:lsdException w:name="Medium List 1" w:semiHidden="0" w:uiPriority="65" w:unhideWhenUsed="0"/>
-    <w:lsdException w:name="Medium List 2" w:semiHidden="0" w:uiPriority="66" w:unhideWhenUsed="0"/>
-    <w:lsdException w:name="Medium Grid 1" w:semiHidden="0" w:uiPriority="67" w:unhideWhenUsed="0"/>
-    <w:lsdException w:name="Medium Grid 2" w:semiHidden="0" w:uiPriority="68" w:unhideWhenUsed="0"/>
-    <w:lsdException w:name="Medium Grid 3" w:semiHidden="0" w:uiPriority="69" w:unhideWhenUsed="0"/>
-    <w:lsdException w:name="Dark List" w:semiHidden="0" w:uiPriority="70" w:unhideWhenUsed="0"/>
-    <w:lsdException w:name="Colorful Shading" w:semiHidden="0" w:uiPriority="71" w:unhideWhenUsed="0"/>
-    <w:lsdException w:name="Colorful List" w:semiHidden="0" w:uiPriority="72" w:unhideWhenUsed="0"/>
-    <w:lsdException w:name="Colorful Grid" w:semiHidden="0" w:uiPriority="73" w:unhideWhenUsed="0"/>
-    <w:lsdException w:name="Light Shading Accent 1" w:semiHidden="0" w:uiPriority="60" w:unhideWhenUsed="0"/>
-    <w:lsdException w:name="Light List Accent 1" w:semiHidden="0" w:uiPriority="61" w:unhideWhenUsed="0"/>
-    <w:lsdException w:name="Light Grid Accent 1" w:semiHidden="0" w:uiPriority="62" w:unhideWhenUsed="0"/>
-    <w:lsdException w:name="Medium Shading 1 Accent 1" w:semiHidden="0" w:uiPriority="63" w:unhideWhenUsed="0"/>
-    <w:lsdException w:name="Medium Shading 2 Accent 1" w:semiHidden="0" w:uiPriority="64" w:unhideWhenUsed="0"/>
-    <w:lsdException w:name="Medium List 1 Accent 1" w:semiHidden="0" w:uiPriority="65" w:unhideWhenUsed="0"/>
-    <w:lsdException w:name="Revision" w:unhideWhenUsed="0"/>
-    <w:lsdException w:name="List Paragraph" w:semiHidden="0" w:uiPriority="34" w:unhideWhenUsed="0" w:qFormat="1"/>
-    <w:lsdException w:name="Quote" w:semiHidden="0" w:uiPriority="29" w:unhideWhenUsed="0" w:qFormat="1"/>
-    <w:lsdException w:name="Intense Quote" w:semiHidden="0" w:uiPriority="30" w:unhideWhenUsed="0" w:qFormat="1"/>
-    <w:lsdException w:name="Medium List 2 Accent 1" w:semiHidden="0" w:uiPriority="66" w:unhideWhenUsed="0"/>
-    <w:lsdException w:name="Medium Grid 1 Accent 1" w:semiHidden="0" w:uiPriority="67" w:unhideWhenUsed="0"/>
-    <w:lsdException w:name="Medium Grid 2 Accent 1" w:semiHidden="0" w:uiPriority="68" w:unhideWhenUsed="0"/>
-    <w:lsdException w:name="Medium Grid 3 Accent 1" w:semiHidden="0" w:uiPriority="69" w:unhideWhenUsed="0"/>
-    <w:lsdException w:name="Dark List Accent 1" w:semiHidden="0" w:uiPriority="70" w:unhideWhenUsed="0"/>
-    <w:lsdException w:name="Colorful Shading Accent 1" w:semiHidden="0" w:uiPriority="71" w:unhideWhenUsed="0"/>
-    <w:lsdException w:name="Colorful List Accent 1" w:semiHidden="0" w:uiPriority="72" w:unhideWhenUsed="0"/>
-    <w:lsdException w:name="Colorful Grid Accent 1" w:semiHidden="0" w:uiPriority="73" w:unhideWhenUsed="0"/>
-    <w:lsdException w:name="Light Shading Accent 2" w:semiHidden="0" w:uiPriority="60" w:unhideWhenUsed="0"/>
-    <w:lsdException w:name="Light List Accent 2" w:semiHidden="0" w:uiPriority="61" w:unhideWhenUsed="0"/>
-    <w:lsdException w:name="Light Grid Accent 2" w:semiHidden="0" w:uiPriority="62" w:unhideWhenUsed="0"/>
-    <w:lsdException w:name="Medium Shading 1 Accent 2" w:semiHidden="0" w:uiPriority="63" w:unhideWhenUsed="0"/>
-    <w:lsdException w:name="Medium Shading 2 Accent 2" w:semiHidden="0" w:uiPriority="64" w:unhideWhenUsed="0"/>
-    <w:lsdException w:name="Medium List 1 Accent 2" w:semiHidden="0" w:uiPriority="65" w:unhideWhenUsed="0"/>
-    <w:lsdException w:name="Medium List 2 Accent 2" w:semiHidden="0" w:uiPriority="66" w:unhideWhenUsed="0"/>
-    <w:lsdException w:name="Medium Grid 1 Accent 2" w:semiHidden="0" w:uiPriority="67" w:unhideWhenUsed="0"/>
-    <w:lsdException w:name="Medium Grid 2 Accent 2" w:semiHidden="0" w:uiPriority="68" w:unhideWhenUsed="0"/>
-    <w:lsdException w:name="Medium Grid 3 Accent 2" w:semiHidden="0" w:uiPriority="69" w:unhideWhenUsed="0"/>
-    <w:lsdException w:name="Dark List Accent 2" w:semiHidden="0" w:uiPriority="70" w:unhideWhenUsed="0"/>
-    <w:lsdException w:name="Colorful Shading Accent 2" w:semiHidden="0" w:uiPriority="71" w:unhideWhenUsed="0"/>
-    <w:lsdException w:name="Colorful List Accent 2" w:semiHidden="0" w:uiPriority="72" w:unhideWhenUsed="0"/>
-    <w:lsdException w:name="Colorful Grid Accent 2" w:semiHidden="0" w:uiPriority="73" w:unhideWhenUsed="0"/>
-    <w:lsdException w:name="Light Shading Accent 3" w:semiHidden="0" w:uiPriority="60" w:unhideWhenUsed="0"/>
-    <w:lsdException w:name="Light List Accent 3" w:semiHidden="0" w:uiPriority="61" w:unhideWhenUsed="0"/>
-    <w:lsdException w:name="Light Grid Accent 3" w:semiHidden="0" w:uiPriority="62" w:unhideWhenUsed="0"/>
-    <w:lsdException w:name="Medium Shading 1 Accent 3" w:semiHidden="0" w:uiPriority="63" w:unhideWhenUsed="0"/>
-    <w:lsdException w:name="Medium Shading 2 Accent 3" w:semiHidden="0" w:uiPriority="64" w:unhideWhenUsed="0"/>
-    <w:lsdException w:name="Medium List 1 Accent 3" w:semiHidden="0" w:uiPriority="65" w:unhideWhenUsed="0"/>
-    <w:lsdException w:name="Medium List 2 Accent 3" w:semiHidden="0" w:uiPriority="66" w:unhideWhenUsed="0"/>
-    <w:lsdException w:name="Medium Grid 1 Accent 3" w:semiHidden="0" w:uiPriority="67" w:unhideWhenUsed="0"/>
-    <w:lsdException w:name="Medium Grid 2 Accent 3" w:semiHidden="0" w:uiPriority="68" w:unhideWhenUsed="0"/>
-    <w:lsdException w:name="Medium Grid 3 Accent 3" w:semiHidden="0" w:uiPriority="69" w:unhideWhenUsed="0"/>
-    <w:lsdException w:name="Dark List Accent 3" w:semiHidden="0" w:uiPriority="70" w:unhideWhenUsed="0"/>
-    <w:lsdException w:name="Colorful Shading Accent 3" w:semiHidden="0" w:uiPriority="71" w:unhideWhenUsed="0"/>
-    <w:lsdException w:name="Colorful List Accent 3" w:semiHidden="0" w:uiPriority="72" w:unhideWhenUsed="0"/>
-    <w:lsdException w:name="Colorful Grid Accent 3" w:semiHidden="0" w:uiPriority="73" w:unhideWhenUsed="0"/>
-    <w:lsdException w:name="Light Shading Accent 4" w:semiHidden="0" w:uiPriority="60" w:unhideWhenUsed="0"/>
-    <w:lsdException w:name="Light List Accent 4" w:semiHidden="0" w:uiPriority="61" w:unhideWhenUsed="0"/>
-    <w:lsdException w:name="Light Grid Accent 4" w:semiHidden="0" w:uiPriority="62" w:unhideWhenUsed="0"/>
-    <w:lsdException w:name="Medium Shading 1 Accent 4" w:semiHidden="0" w:uiPriority="63" w:unhideWhenUsed="0"/>
-    <w:lsdException w:name="Medium Shading 2 Accent 4" w:semiHidden="0" w:uiPriority="64" w:unhideWhenUsed="0"/>
-    <w:lsdException w:name="Medium List 1 Accent 4" w:semiHidden="0" w:uiPriority="65" w:unhideWhenUsed="0"/>
-    <w:lsdException w:name="Medium List 2 Accent 4" w:semiHidden="0" w:uiPriority="66" w:unhideWhenUsed="0"/>
-    <w:lsdException w:name="Medium Grid 1 Accent 4" w:semiHidden="0" w:uiPriority="67" w:unhideWhenUsed="0"/>
-    <w:lsdException w:name="Medium Grid 2 Accent 4" w:semiHidden="0" w:uiPriority="68" w:unhideWhenUsed="0"/>
-    <w:lsdException w:name="Medium Grid 3 Accent 4" w:semiHidden="0" w:uiPriority="69" w:unhideWhenUsed="0"/>
-    <w:lsdException w:name="Dark List Accent 4" w:semiHidden="0" w:uiPriority="70" w:unhideWhenUsed="0"/>
-    <w:lsdException w:name="Colorful Shading Accent 4" w:semiHidden="0" w:uiPriority="71" w:unhideWhenUsed="0"/>
-    <w:lsdException w:name="Colorful List Accent 4" w:semiHidden="0" w:uiPriority="72" w:unhideWhenUsed="0"/>
-    <w:lsdException w:name="Colorful Grid Accent 4" w:semiHidden="0" w:uiPriority="73" w:unhideWhenUsed="0"/>
-    <w:lsdException w:name="Light Shading Accent 5" w:semiHidden="0" w:uiPriority="60" w:unhideWhenUsed="0"/>
-    <w:lsdException w:name="Light List Accent 5" w:semiHidden="0" w:uiPriority="61" w:unhideWhenUsed="0"/>
-    <w:lsdException w:name="Light Grid Accent 5" w:semiHidden="0" w:uiPriority="62" w:unhideWhenUsed="0"/>
-    <w:lsdException w:name="Medium Shading 1 Accent 5" w:semiHidden="0" w:uiPriority="63" w:unhideWhenUsed="0"/>
-    <w:lsdException w:name="Medium Shading 2 Accent 5" w:semiHidden="0" w:uiPriority="64" w:unhideWhenUsed="0"/>
-    <w:lsdException w:name="Medium List 1 Accent 5" w:semiHidden="0" w:uiPriority="65" w:unhideWhenUsed="0"/>
-    <w:lsdException w:name="Medium List 2 Accent 5" w:semiHidden="0" w:uiPriority="66" w:unhideWhenUsed="0"/>
-    <w:lsdException w:name="Medium Grid 1 Accent 5" w:semiHidden="0" w:uiPriority="67" w:unhideWhenUsed="0"/>
-    <w:lsdException w:name="Medium Grid 2 Accent 5" w:semiHidden="0" w:uiPriority="68" w:unhideWhenUsed="0"/>
-    <w:lsdException w:name="Medium Grid 3 Accent 5" w:semiHidden="0" w:uiPriority="69" w:unhideWhenUsed="0"/>
-    <w:lsdException w:name="Dark List Accent 5" w:semiHidden="0" w:uiPriority="70" w:unhideWhenUsed="0"/>
-    <w:lsdException w:name="Colorful Shading Accent 5" w:semiHidden="0" w:uiPriority="71" w:unhideWhenUsed="0"/>
-    <w:lsdException w:name="Colorful List Accent 5" w:semiHidden="0" w:uiPriority="72" w:unhideWhenUsed="0"/>
-    <w:lsdException w:name="Colorful Grid Accent 5" w:semiHidden="0" w:uiPriority="73" w:unhideWhenUsed="0"/>
-    <w:lsdException w:name="Light Shading Accent 6" w:semiHidden="0" w:uiPriority="60" w:unhideWhenUsed="0"/>
-    <w:lsdException w:name="Light List Accent 6" w:semiHidden="0" w:uiPriority="61" w:unhideWhenUsed="0"/>
-    <w:lsdException w:name="Light Grid Accent 6" w:semiHidden="0" w:uiPriority="62" w:unhideWhenUsed="0"/>
-    <w:lsdException w:name="Medium Shading 1 Accent 6" w:semiHidden="0" w:uiPriority="63" w:unhideWhenUsed="0"/>
-    <w:lsdException w:name="Medium Shading 2 Accent 6" w:semiHidden="0" w:uiPriority="64" w:unhideWhenUsed="0"/>
-    <w:lsdException w:name="Medium List 1 Accent 6" w:semiHidden="0" w:uiPriority="65" w:unhideWhenUsed="0"/>
-    <w:lsdException w:name="Medium List 2 Accent 6" w:semiHidden="0" w:uiPriority="66" w:unhideWhenUsed="0"/>
-    <w:lsdException w:name="Medium Grid 1 Accent 6" w:semiHidden="0" w:uiPriority="67" w:unhideWhenUsed="0"/>
-    <w:lsdException w:name="Medium Grid 2 Accent 6" w:semiHidden="0" w:uiPriority="68" w:unhideWhenUsed="0"/>
-    <w:lsdException w:name="Medium Grid 3 Accent 6" w:semiHidden="0" w:uiPriority="69" w:unhideWhenUsed="0"/>
-    <w:lsdException w:name="Dark List Accent 6" w:semiHidden="0" w:uiPriority="70" w:unhideWhenUsed="0"/>
-    <w:lsdException w:name="Colorful Shading Accent 6" w:semiHidden="0" w:uiPriority="71" w:unhideWhenUsed="0"/>
-    <w:lsdException w:name="Colorful List Accent 6" w:semiHidden="0" w:uiPriority="72" w:unhideWhenUsed="0"/>
-    <w:lsdException w:name="Colorful Grid Accent 6" w:semiHidden="0" w:uiPriority="73" w:unhideWhenUsed="0"/>
-    <w:lsdException w:name="Subtle Emphasis" w:semiHidden="0" w:uiPriority="19" w:unhideWhenUsed="0" w:qFormat="1"/>
-    <w:lsdException w:name="Intense Emphasis" w:semiHidden="0" w:uiPriority="21" w:unhideWhenUsed="0" w:qFormat="1"/>
-    <w:lsdException w:name="Subtle Reference" w:semiHidden="0" w:uiPriority="31" w:unhideWhenUsed="0" w:qFormat="1"/>
-    <w:lsdException w:name="Intense Reference" w:semiHidden="0" w:uiPriority="32" w:unhideWhenUsed="0" w:qFormat="1"/>
-    <w:lsdException w:name="Book Title" w:semiHidden="0" w:uiPriority="33" w:unhideWhenUsed="0" w:qFormat="1"/>
-    <w:lsdException w:name="Bibliography" w:uiPriority="37"/>
-    <w:lsdException w:name="TOC Heading" w:uiPriority="39" w:qFormat="1"/>
-  </w:latentStyles>
-  <w:style w:type="paragraph" w:default="1" w:styleId="Normal">
-    <w:name w:val="Normal"/>
-    <w:qFormat/>
-    <w:pPr>
-      <w:widowControl w:val="0"/>
-      <w:suppressAutoHyphens/>
-    </w:pPr>
-  </w:style>
-  <w:style w:type="character" w:default="1" w:styleId="Fontepargpadro">
-    <w:name w:val="Default Paragraph Font"/>
-    <w:uiPriority w:val="1"/>
-    <w:semiHidden/>
-    <w:unhideWhenUsed/>
-  </w:style>
-  <w:style w:type="table" w:default="1" w:styleId="Tabelanormal">
-    <w:name w:val="Normal Table"/>
-    <w:uiPriority w:val="99"/>
-    <w:semiHidden/>
-    <w:unhideWhenUsed/>
-    <w:tblPr>
-      <w:tblInd w:w="0" w:type="dxa"/>
-      <w:tblCellMar>
-        <w:top w:w="0" w:type="dxa"/>
-        <w:left w:w="108" w:type="dxa"/>
-        <w:bottom w:w="0" w:type="dxa"/>
-        <w:right w:w="108" w:type="dxa"/>
-      </w:tblCellMar>
-    </w:tblPr>
-  </w:style>
-  <w:style w:type="numbering" w:default="1" w:styleId="Semlista">
-    <w:name w:val="No List"/>
-    <w:uiPriority w:val="99"/>
-    <w:semiHidden/>
-    <w:unhideWhenUsed/>
-  </w:style>
-  <w:style w:type="character" w:customStyle="1" w:styleId="Smbolosdenumerao">
-    <w:name w:val="Símbolos de numeração"/>
-    <w:qFormat/>
-  </w:style>
-  <w:style w:type="character" w:customStyle="1" w:styleId="LinkdaInternet">
-    <w:name w:val="Link da Internet"/>
-    <w:rPr>
-      <w:color w:val="000080"/>
-      <w:u w:val="single"/>
-      <w:lang w:val="uz-Cyrl-UZ" w:eastAsia="uz-Cyrl-UZ" w:bidi="uz-Cyrl-UZ"/>
-    </w:rPr>
-  </w:style>
-  <w:style w:type="character" w:customStyle="1" w:styleId="Marcas">
-    <w:name w:val="Marcas"/>
-    <w:qFormat/>
-    <w:rPr>
-      <w:rFonts w:ascii="OpenSymbol" w:eastAsia="OpenSymbol" w:hAnsi="OpenSymbol" w:cs="OpenSymbol"/>
-    </w:rPr>
-  </w:style>
-  <w:style w:type="paragraph" w:customStyle="1" w:styleId="Ttulo1">
-    <w:name w:val="Título1"/>
-    <w:basedOn w:val="Normal"/>
-    <w:next w:val="Corpodotexto"/>
-    <w:qFormat/>
-    <w:pPr>
-      <w:keepNext/>
-      <w:spacing w:before="240" w:after="120"/>
-    </w:pPr>
-    <w:rPr>
-      <w:rFonts w:ascii="Liberation Sans" w:hAnsi="Liberation Sans"/>
-      <w:sz w:val="28"/>
-      <w:szCs w:val="28"/>
-    </w:rPr>
-  </w:style>
-  <w:style w:type="paragraph" w:customStyle="1" w:styleId="Corpodotexto">
-    <w:name w:val="Corpo do texto"/>
-    <w:basedOn w:val="Normal"/>
-    <w:pPr>
-      <w:spacing w:after="140" w:line="288" w:lineRule="auto"/>
-    </w:pPr>
-  </w:style>
-  <w:style w:type="paragraph" w:customStyle="1" w:styleId="Lista1">
-    <w:name w:val="Lista1"/>
-    <w:basedOn w:val="Corpodotexto"/>
-  </w:style>
-  <w:style w:type="paragraph" w:customStyle="1" w:styleId="Legenda1">
-    <w:name w:val="Legenda1"/>
-    <w:basedOn w:val="Normal"/>
-    <w:pPr>
-      <w:suppressLineNumbers/>
-      <w:spacing w:before="120" w:after="120"/>
-    </w:pPr>
-    <w:rPr>
-      <w:i/>
-      <w:iCs/>
-    </w:rPr>
-  </w:style>
-  <w:style w:type="paragraph" w:customStyle="1" w:styleId="ndice">
-    <w:name w:val="Índice"/>
-    <w:basedOn w:val="Normal"/>
-    <w:qFormat/>
-    <w:pPr>
-      <w:suppressLineNumbers/>
-    </w:pPr>
-  </w:style>
-  <w:style w:type="paragraph" w:customStyle="1" w:styleId="Contedodatabela">
-    <w:name w:val="Conteúdo da tabela"/>
-    <w:basedOn w:val="Normal"/>
-    <w:qFormat/>
-    <w:pPr>
-      <w:suppressLineNumbers/>
-    </w:pPr>
-  </w:style>
-</w:styles>
-</file>
-
-<file path=word/stylesWithEffects.xml><?xml version="1.0" encoding="utf-8"?>
-<w:styles xmlns:wpc="http://schemas.microsoft.com/office/word/2010/wordprocessingCanvas" xmlns:mc="http://schemas.openxmlformats.org/markup-compatibility/2006" xmlns:o="urn:schemas-microsoft-com:office:office" xmlns:r="http://schemas.openxmlformats.org/officeDocument/2006/relationships" xmlns:m="http://schemas.openxmlformats.org/officeDocument/2006/math" xmlns:v="urn:schemas-microsoft-com:vml" xmlns:wp14="http://schemas.microsoft.com/office/word/2010/wordprocessingDrawing" xmlns:wp="http://schemas.openxmlformats.org/drawingml/2006/wordprocessingDrawing" xmlns:w10="urn:schemas-microsoft-com:office:word" xmlns:w="http://schemas.openxmlformats.org/wordprocessingml/2006/main" xmlns:w14="http://schemas.microsoft.com/office/word/2010/wordml" xmlns:wpg="http://schemas.microsoft.com/office/word/2010/wordprocessingGroup" xmlns:wpi="http://schemas.microsoft.com/office/word/2010/wordprocessingInk" xmlns:wne="http://schemas.microsoft.com/office/word/2006/wordml" xmlns:wps="http://schemas.microsoft.com/office/word/2010/wordprocessingShape" mc:Ignorable="w14 wp14">
-  <w:docDefaults>
-    <w:rPrDefault>
-      <w:rPr>
-        <w:rFonts w:ascii="Liberation Serif" w:eastAsia="Droid Sans Fallback" w:hAnsi="Liberation Serif" w:cs="FreeSans"/>
-        <w:sz w:val="24"/>
-        <w:szCs w:val="24"/>
-        <w:lang w:val="pt-BR" w:eastAsia="zh-CN" w:bidi="hi-IN"/>
-      </w:rPr>
-    </w:rPrDefault>
-    <w:pPrDefault/>
-  </w:docDefaults>
-  <w:latentStyles w:defLockedState="0" w:defUIPriority="99" w:defSemiHidden="1" w:defUnhideWhenUsed="1" w:defQFormat="0" w:count="267">
-    <w:lsdException w:name="Normal" w:semiHidden="0" w:uiPriority="0" w:unhideWhenUsed="0" w:qFormat="1"/>
-    <w:lsdException w:name="heading 1" w:semiHidden="0" w:uiPriority="9" w:unhideWhenUsed="0" w:qFormat="1"/>
-    <w:lsdException w:name="heading 2" w:uiPriority="9" w:qFormat="1"/>
-    <w:lsdException w:name="heading 3" w:uiPriority="9" w:qFormat="1"/>
-    <w:lsdException w:name="heading 4" w:uiPriority="9" w:qFormat="1"/>
-    <w:lsdException w:name="heading 5" w:uiPriority="9" w:qFormat="1"/>
-    <w:lsdException w:name="heading 6" w:uiPriority="9" w:qFormat="1"/>
-    <w:lsdException w:name="heading 7" w:uiPriority="9" w:qFormat="1"/>
-    <w:lsdException w:name="heading 8" w:uiPriority="9" w:qFormat="1"/>
-    <w:lsdException w:name="heading 9" w:uiPriority="9" w:qFormat="1"/>
-    <w:lsdException w:name="toc 1" w:uiPriority="39"/>
-    <w:lsdException w:name="toc 2" w:uiPriority="39"/>
-    <w:lsdException w:name="toc 3" w:uiPriority="39"/>
-    <w:lsdException w:name="toc 4" w:uiPriority="39"/>
-    <w:lsdException w:name="toc 5" w:uiPriority="39"/>
-    <w:lsdException w:name="toc 6" w:uiPriority="39"/>
-    <w:lsdException w:name="toc 7" w:uiPriority="39"/>
-    <w:lsdException w:name="toc 8" w:uiPriority="39"/>
-    <w:lsdException w:name="toc 9" w:uiPriority="39"/>
-    <w:lsdException w:name="caption" w:uiPriority="35" w:qFormat="1"/>
-    <w:lsdException w:name="Title" w:semiHidden="0" w:uiPriority="10" w:unhideWhenUsed="0" w:qFormat="1"/>
-    <w:lsdException w:name="Default Paragraph Font" w:uiPriority="1"/>
-    <w:lsdException w:name="Subtitle" w:semiHidden="0" w:uiPriority="11" w:unhideWhenUsed="0" w:qFormat="1"/>
-    <w:lsdException w:name="Strong" w:semiHidden="0" w:uiPriority="22" w:unhideWhenUsed="0" w:qFormat="1"/>
-    <w:lsdException w:name="Emphasis" w:semiHidden="0" w:uiPriority="20" w:unhideWhenUsed="0" w:qFormat="1"/>
-    <w:lsdException w:name="Table Grid" w:semiHidden="0" w:uiPriority="59" w:unhideWhenUsed="0"/>
-    <w:lsdException w:name="Placeholder Text" w:unhideWhenUsed="0"/>
-    <w:lsdException w:name="No Spacing" w:semiHidden="0" w:uiPriority="1" w:unhideWhenUsed="0" w:qFormat="1"/>
-    <w:lsdException w:name="Light Shading" w:semiHidden="0" w:uiPriority="60" w:unhideWhenUsed="0"/>
-    <w:lsdException w:name="Light List" w:semiHidden="0" w:uiPriority="61" w:unhideWhenUsed="0"/>
-    <w:lsdException w:name="Light Grid" w:semiHidden="0" w:uiPriority="62" w:unhideWhenUsed="0"/>
-    <w:lsdException w:name="Medium Shading 1" w:semiHidden="0" w:uiPriority="63" w:unhideWhenUsed="0"/>
-    <w:lsdException w:name="Medium Shading 2" w:semiHidden="0" w:uiPriority="64" w:unhideWhenUsed="0"/>
-    <w:lsdException w:name="Medium List 1" w:semiHidden="0" w:uiPriority="65" w:unhideWhenUsed="0"/>
-    <w:lsdException w:name="Medium List 2" w:semiHidden="0" w:uiPriority="66" w:unhideWhenUsed="0"/>
-    <w:lsdException w:name="Medium Grid 1" w:semiHidden="0" w:uiPriority="67" w:unhideWhenUsed="0"/>
-    <w:lsdException w:name="Medium Grid 2" w:semiHidden="0" w:uiPriority="68" w:unhideWhenUsed="0"/>
-    <w:lsdException w:name="Medium Grid 3" w:semiHidden="0" w:uiPriority="69" w:unhideWhenUsed="0"/>
-    <w:lsdException w:name="Dark List" w:semiHidden="0" w:uiPriority="70" w:unhideWhenUsed="0"/>
-    <w:lsdException w:name="Colorful Shading" w:semiHidden="0" w:uiPriority="71" w:unhideWhenUsed="0"/>
-    <w:lsdException w:name="Colorful List" w:semiHidden="0" w:uiPriority="72" w:unhideWhenUsed="0"/>
-    <w:lsdException w:name="Colorful Grid" w:semiHidden="0" w:uiPriority="73" w:unhideWhenUsed="0"/>
-    <w:lsdException w:name="Light Shading Accent 1" w:semiHidden="0" w:uiPriority="60" w:unhideWhenUsed="0"/>
-    <w:lsdException w:name="Light List Accent 1" w:semiHidden="0" w:uiPriority="61" w:unhideWhenUsed="0"/>
-    <w:lsdException w:name="Light Grid Accent 1" w:semiHidden="0" w:uiPriority="62" w:unhideWhenUsed="0"/>
-    <w:lsdException w:name="Medium Shading 1 Accent 1" w:semiHidden="0" w:uiPriority="63" w:unhideWhenUsed="0"/>
-    <w:lsdException w:name="Medium Shading 2 Accent 1" w:semiHidden="0" w:uiPriority="64" w:unhideWhenUsed="0"/>
-    <w:lsdException w:name="Medium List 1 Accent 1" w:semiHidden="0" w:uiPriority="65" w:unhideWhenUsed="0"/>
-    <w:lsdException w:name="Revision" w:unhideWhenUsed="0"/>
-    <w:lsdException w:name="List Paragraph" w:semiHidden="0" w:uiPriority="34" w:unhideWhenUsed="0" w:qFormat="1"/>
-    <w:lsdException w:name="Quote" w:semiHidden="0" w:uiPriority="29" w:unhideWhenUsed="0" w:qFormat="1"/>
-    <w:lsdException w:name="Intense Quote" w:semiHidden="0" w:uiPriority="30" w:unhideWhenUsed="0" w:qFormat="1"/>
-    <w:lsdException w:name="Medium List 2 Accent 1" w:semiHidden="0" w:uiPriority="66" w:unhideWhenUsed="0"/>
-    <w:lsdException w:name="Medium Grid 1 Accent 1" w:semiHidden="0" w:uiPriority="67" w:unhideWhenUsed="0"/>
-    <w:lsdException w:name="Medium Grid 2 Accent 1" w:semiHidden="0" w:uiPriority="68" w:unhideWhenUsed="0"/>
-    <w:lsdException w:name="Medium Grid 3 Accent 1" w:semiHidden="0" w:uiPriority="69" w:unhideWhenUsed="0"/>
-    <w:lsdException w:name="Dark List Accent 1" w:semiHidden="0" w:uiPriority="70" w:unhideWhenUsed="0"/>
-    <w:lsdException w:name="Colorful Shading Accent 1" w:semiHidden="0" w:uiPriority="71" w:unhideWhenUsed="0"/>
-    <w:lsdException w:name="Colorful List Accent 1" w:semiHidden="0" w:uiPriority="72" w:unhideWhenUsed="0"/>
-    <w:lsdException w:name="Colorful Grid Accent 1" w:semiHidden="0" w:uiPriority="73" w:unhideWhenUsed="0"/>
-    <w:lsdException w:name="Light Shading Accent 2" w:semiHidden="0" w:uiPriority="60" w:unhideWhenUsed="0"/>
-    <w:lsdException w:name="Light List Accent 2" w:semiHidden="0" w:uiPriority="61" w:unhideWhenUsed="0"/>
-    <w:lsdException w:name="Light Grid Accent 2" w:semiHidden="0" w:uiPriority="62" w:unhideWhenUsed="0"/>
-    <w:lsdException w:name="Medium Shading 1 Accent 2" w:semiHidden="0" w:uiPriority="63" w:unhideWhenUsed="0"/>
-    <w:lsdException w:name="Medium Shading 2 Accent 2" w:semiHidden="0" w:uiPriority="64" w:unhideWhenUsed="0"/>
-    <w:lsdException w:name="Medium List 1 Accent 2" w:semiHidden="0" w:uiPriority="65" w:unhideWhenUsed="0"/>
-    <w:lsdException w:name="Medium List 2 Accent 2" w:semiHidden="0" w:uiPriority="66" w:unhideWhenUsed="0"/>
-    <w:lsdException w:name="Medium Grid 1 Accent 2" w:semiHidden="0" w:uiPriority="67" w:unhideWhenUsed="0"/>
-    <w:lsdException w:name="Medium Grid 2 Accent 2" w:semiHidden="0" w:uiPriority="68" w:unhideWhenUsed="0"/>
-    <w:lsdException w:name="Medium Grid 3 Accent 2" w:semiHidden="0" w:uiPriority="69" w:unhideWhenUsed="0"/>
-    <w:lsdException w:name="Dark List Accent 2" w:semiHidden="0" w:uiPriority="70" w:unhideWhenUsed="0"/>
-    <w:lsdException w:name="Colorful Shading Accent 2" w:semiHidden="0" w:uiPriority="71" w:unhideWhenUsed="0"/>
-    <w:lsdException w:name="Colorful List Accent 2" w:semiHidden="0" w:uiPriority="72" w:unhideWhenUsed="0"/>
-    <w:lsdException w:name="Colorful Grid Accent 2" w:semiHidden="0" w:uiPriority="73" w:unhideWhenUsed="0"/>
-    <w:lsdException w:name="Light Shading Accent 3" w:semiHidden="0" w:uiPriority="60" w:unhideWhenUsed="0"/>
-    <w:lsdException w:name="Light List Accent 3" w:semiHidden="0" w:uiPriority="61" w:unhideWhenUsed="0"/>
-    <w:lsdException w:name="Light Grid Accent 3" w:semiHidden="0" w:uiPriority="62" w:unhideWhenUsed="0"/>
-    <w:lsdException w:name="Medium Shading 1 Accent 3" w:semiHidden="0" w:uiPriority="63" w:unhideWhenUsed="0"/>
-    <w:lsdException w:name="Medium Shading 2 Accent 3" w:semiHidden="0" w:uiPriority="64" w:unhideWhenUsed="0"/>
-    <w:lsdException w:name="Medium List 1 Accent 3" w:semiHidden="0" w:uiPriority="65" w:unhideWhenUsed="0"/>
-    <w:lsdException w:name="Medium List 2 Accent 3" w:semiHidden="0" w:uiPriority="66" w:unhideWhenUsed="0"/>
-    <w:lsdException w:name="Medium Grid 1 Accent 3" w:semiHidden="0" w:uiPriority="67" w:unhideWhenUsed="0"/>
-    <w:lsdException w:name="Medium Grid 2 Accent 3" w:semiHidden="0" w:uiPriority="68" w:unhideWhenUsed="0"/>
-    <w:lsdException w:name="Medium Grid 3 Accent 3" w:semiHidden="0" w:uiPriority="69" w:unhideWhenUsed="0"/>
-    <w:lsdException w:name="Dark List Accent 3" w:semiHidden="0" w:uiPriority="70" w:unhideWhenUsed="0"/>
-    <w:lsdException w:name="Colorful Shading Accent 3" w:semiHidden="0" w:uiPriority="71" w:unhideWhenUsed="0"/>
-    <w:lsdException w:name="Colorful List Accent 3" w:semiHidden="0" w:uiPriority="72" w:unhideWhenUsed="0"/>
-    <w:lsdException w:name="Colorful Grid Accent 3" w:semiHidden="0" w:uiPriority="73" w:unhideWhenUsed="0"/>
-    <w:lsdException w:name="Light Shading Accent 4" w:semiHidden="0" w:uiPriority="60" w:unhideWhenUsed="0"/>
-    <w:lsdException w:name="Light List Accent 4" w:semiHidden="0" w:uiPriority="61" w:unhideWhenUsed="0"/>
-    <w:lsdException w:name="Light Grid Accent 4" w:semiHidden="0" w:uiPriority="62" w:unhideWhenUsed="0"/>
-    <w:lsdException w:name="Medium Shading 1 Accent 4" w:semiHidden="0" w:uiPriority="63" w:unhideWhenUsed="0"/>
-    <w:lsdException w:name="Medium Shading 2 Accent 4" w:semiHidden="0" w:uiPriority="64" w:unhideWhenUsed="0"/>
-    <w:lsdException w:name="Medium List 1 Accent 4" w:semiHidden="0" w:uiPriority="65" w:unhideWhenUsed="0"/>
-    <w:lsdException w:name="Medium List 2 Accent 4" w:semiHidden="0" w:uiPriority="66" w:unhideWhenUsed="0"/>
-    <w:lsdException w:name="Medium Grid 1 Accent 4" w:semiHidden="0" w:uiPriority="67" w:unhideWhenUsed="0"/>
-    <w:lsdException w:name="Medium Grid 2 Accent 4" w:semiHidden="0" w:uiPriority="68" w:unhideWhenUsed="0"/>
-    <w:lsdException w:name="Medium Grid 3 Accent 4" w:semiHidden="0" w:uiPriority="69" w:unhideWhenUsed="0"/>
-    <w:lsdException w:name="Dark List Accent 4" w:semiHidden="0" w:uiPriority="70" w:unhideWhenUsed="0"/>
-    <w:lsdException w:name="Colorful Shading Accent 4" w:semiHidden="0" w:uiPriority="71" w:unhideWhenUsed="0"/>
-    <w:lsdException w:name="Colorful List Accent 4" w:semiHidden="0" w:uiPriority="72" w:unhideWhenUsed="0"/>
-    <w:lsdException w:name="Colorful Grid Accent 4" w:semiHidden="0" w:uiPriority="73" w:unhideWhenUsed="0"/>
-    <w:lsdException w:name="Light Shading Accent 5" w:semiHidden="0" w:uiPriority="60" w:unhideWhenUsed="0"/>
-    <w:lsdException w:name="Light List Accent 5" w:semiHidden="0" w:uiPriority="61" w:unhideWhenUsed="0"/>
-    <w:lsdException w:name="Light Grid Accent 5" w:semiHidden="0" w:uiPriority="62" w:unhideWhenUsed="0"/>
-    <w:lsdException w:name="Medium Shading 1 Accent 5" w:semiHidden="0" w:uiPriority="63" w:unhideWhenUsed="0"/>
-    <w:lsdException w:name="Medium Shading 2 Accent 5" w:semiHidden="0" w:uiPriority="64" w:unhideWhenUsed="0"/>
-    <w:lsdException w:name="Medium List 1 Accent 5" w:semiHidden="0" w:uiPriority="65" w:unhideWhenUsed="0"/>
-    <w:lsdException w:name="Medium List 2 Accent 5" w:semiHidden="0" w:uiPriority="66" w:unhideWhenUsed="0"/>
-    <w:lsdException w:name="Medium Grid 1 Accent 5" w:semiHidden="0" w:uiPriority="67" w:unhideWhenUsed="0"/>
-    <w:lsdException w:name="Medium Grid 2 Accent 5" w:semiHidden="0" w:uiPriority="68" w:unhideWhenUsed="0"/>
-    <w:lsdException w:name="Medium Grid 3 Accent 5" w:semiHidden="0" w:uiPriority="69" w:unhideWhenUsed="0"/>
-    <w:lsdException w:name="Dark List Accent 5" w:semiHidden="0" w:uiPriority="70" w:unhideWhenUsed="0"/>
-    <w:lsdException w:name="Colorful Shading Accent 5" w:semiHidden="0" w:uiPriority="71" w:unhideWhenUsed="0"/>
-    <w:lsdException w:name="Colorful List Accent 5" w:semiHidden="0" w:uiPriority="72" w:unhideWhenUsed="0"/>
-    <w:lsdException w:name="Colorful Grid Accent 5" w:semiHidden="0" w:uiPriority="73" w:unhideWhenUsed="0"/>
-    <w:lsdException w:name="Light Shading Accent 6" w:semiHidden="0" w:uiPriority="60" w:unhideWhenUsed="0"/>
-    <w:lsdException w:name="Light List Accent 6" w:semiHidden="0" w:uiPriority="61" w:unhideWhenUsed="0"/>
-    <w:lsdException w:name="Light Grid Accent 6" w:semiHidden="0" w:uiPriority="62" w:unhideWhenUsed="0"/>
-    <w:lsdException w:name="Medium Shading 1 Accent 6" w:semiHidden="0" w:uiPriority="63" w:unhideWhenUsed="0"/>
-    <w:lsdException w:name="Medium Shading 2 Accent 6" w:semiHidden="0" w:uiPriority="64" w:unhideWhenUsed="0"/>
-    <w:lsdException w:name="Medium List 1 Accent 6" w:semiHidden="0" w:uiPriority="65" w:unhideWhenUsed="0"/>
-    <w:lsdException w:name="Medium List 2 Accent 6" w:semiHidden="0" w:uiPriority="66" w:unhideWhenUsed="0"/>
-    <w:lsdException w:name="Medium Grid 1 Accent 6" w:semiHidden="0" w:uiPriority="67" w:unhideWhenUsed="0"/>
-    <w:lsdException w:name="Medium Grid 2 Accent 6" w:semiHidden="0" w:uiPriority="68" w:unhideWhenUsed="0"/>
-    <w:lsdException w:name="Medium Grid 3 Accent 6" w:semiHidden="0" w:uiPriority="69" w:unhideWhenUsed="0"/>
-    <w:lsdException w:name="Dark List Accent 6" w:semiHidden="0" w:uiPriority="70" w:unhideWhenUsed="0"/>
-    <w:lsdException w:name="Colorful Shading Accent 6" w:semiHidden="0" w:uiPriority="71" w:unhideWhenUsed="0"/>
-    <w:lsdException w:name="Colorful List Accent 6" w:semiHidden="0" w:uiPriority="72" w:unhideWhenUsed="0"/>
-    <w:lsdException w:name="Colorful Grid Accent 6" w:semiHidden="0" w:uiPriority="73" w:unhideWhenUsed="0"/>
-    <w:lsdException w:name="Subtle Emphasis" w:semiHidden="0" w:uiPriority="19" w:unhideWhenUsed="0" w:qFormat="1"/>
-    <w:lsdException w:name="Intense Emphasis" w:semiHidden="0" w:uiPriority="21" w:unhideWhenUsed="0" w:qFormat="1"/>
-    <w:lsdException w:name="Subtle Reference" w:semiHidden="0" w:uiPriority="31" w:unhideWhenUsed="0" w:qFormat="1"/>
-    <w:lsdException w:name="Intense Reference" w:semiHidden="0" w:uiPriority="32" w:unhideWhenUsed="0" w:qFormat="1"/>
-    <w:lsdException w:name="Book Title" w:semiHidden="0" w:uiPriority="33" w:unhideWhenUsed="0" w:qFormat="1"/>
-    <w:lsdException w:name="Bibliography" w:uiPriority="37"/>
-    <w:lsdException w:name="TOC Heading" w:uiPriority="39" w:qFormat="1"/>
+  <w:latentStyles w:defLockedState="0" w:defUIPriority="99" w:defSemiHidden="0" w:defUnhideWhenUsed="0" w:defQFormat="0" w:count="371">
+    <w:lsdException w:name="Normal" w:uiPriority="0" w:qFormat="1"/>
+    <w:lsdException w:name="heading 1" w:uiPriority="9" w:qFormat="1"/>
+    <w:lsdException w:name="heading 2" w:semiHidden="1" w:uiPriority="9" w:unhideWhenUsed="1" w:qFormat="1"/>
+    <w:lsdException w:name="heading 3" w:semiHidden="1" w:uiPriority="9" w:unhideWhenUsed="1" w:qFormat="1"/>
+    <w:lsdException w:name="heading 4" w:semiHidden="1" w:uiPriority="9" w:unhideWhenUsed="1" w:qFormat="1"/>
+    <w:lsdException w:name="heading 5" w:semiHidden="1" w:uiPriority="9" w:unhideWhenUsed="1" w:qFormat="1"/>
+    <w:lsdException w:name="heading 6" w:semiHidden="1" w:uiPriority="9" w:unhideWhenUsed="1" w:qFormat="1"/>
+    <w:lsdException w:name="heading 7" w:semiHidden="1" w:uiPriority="9" w:unhideWhenUsed="1" w:qFormat="1"/>
+    <w:lsdException w:name="heading 8" w:semiHidden="1" w:uiPriority="9" w:unhideWhenUsed="1" w:qFormat="1"/>
+    <w:lsdException w:name="heading 9" w:semiHidden="1" w:uiPriority="9" w:unhideWhenUsed="1" w:qFormat="1"/>
+    <w:lsdException w:name="index 1" w:semiHidden="1" w:unhideWhenUsed="1"/>
+    <w:lsdException w:name="index 2" w:semiHidden="1" w:unhideWhenUsed="1"/>
+    <w:lsdException w:name="index 3" w:semiHidden="1" w:unhideWhenUsed="1"/>
+    <w:lsdException w:name="index 4" w:semiHidden="1" w:unhideWhenUsed="1"/>
+    <w:lsdException w:name="index 5" w:semiHidden="1" w:unhideWhenUsed="1"/>
+    <w:lsdException w:name="index 6" w:semiHidden="1" w:unhideWhenUsed="1"/>
+    <w:lsdException w:name="index 7" w:semiHidden="1" w:unhideWhenUsed="1"/>
+    <w:lsdException w:name="index 8" w:semiHidden="1" w:unhideWhenUsed="1"/>
+    <w:lsdException w:name="index 9" w:semiHidden="1" w:unhideWhenUsed="1"/>
+    <w:lsdException w:name="toc 1" w:semiHidden="1" w:uiPriority="39" w:unhideWhenUsed="1"/>
+    <w:lsdException w:name="toc 2" w:semiHidden="1" w:uiPriority="39" w:unhideWhenUsed="1"/>
+    <w:lsdException w:name="toc 3" w:semiHidden="1" w:uiPriority="39" w:unhideWhenUsed="1"/>
+    <w:lsdException w:name="toc 4" w:semiHidden="1" w:uiPriority="39" w:unhideWhenUsed="1"/>
+    <w:lsdException w:name="toc 5" w:semiHidden="1" w:uiPriority="39" w:unhideWhenUsed="1"/>
+    <w:lsdException w:name="toc 6" w:semiHidden="1" w:uiPriority="39" w:unhideWhenUsed="1"/>
+    <w:lsdException w:name="toc 7" w:semiHidden="1" w:uiPriority="39" w:unhideWhenUsed="1"/>
+    <w:lsdException w:name="toc 8" w:semiHidden="1" w:uiPriority="39" w:unhideWhenUsed="1"/>
+    <w:lsdException w:name="toc 9" w:semiHidden="1" w:uiPriority="39" w:unhideWhenUsed="1"/>
+    <w:lsdException w:name="Normal Indent" w:semiHidden="1" w:unhideWhenUsed="1"/>
+    <w:lsdException w:name="footnote text" w:semiHidden="1" w:unhideWhenUsed="1"/>
+    <w:lsdException w:name="annotation text" w:semiHidden="1" w:unhideWhenUsed="1"/>
+    <w:lsdException w:name="header" w:semiHidden="1" w:unhideWhenUsed="1"/>
+    <w:lsdException w:name="footer" w:semiHidden="1" w:unhideWhenUsed="1"/>
+    <w:lsdException w:name="index heading" w:semiHidden="1" w:unhideWhenUsed="1"/>
+    <w:lsdException w:name="caption" w:semiHidden="1" w:uiPriority="35" w:unhideWhenUsed="1" w:qFormat="1"/>
+    <w:lsdException w:name="table of figures" w:semiHidden="1" w:unhideWhenUsed="1"/>
+    <w:lsdException w:name="envelope address" w:semiHidden="1" w:unhideWhenUsed="1"/>
+    <w:lsdException w:name="envelope return" w:semiHidden="1" w:unhideWhenUsed="1"/>
+    <w:lsdException w:name="footnote reference" w:semiHidden="1" w:unhideWhenUsed="1"/>
+    <w:lsdException w:name="annotation reference" w:semiHidden="1" w:unhideWhenUsed="1"/>
+    <w:lsdException w:name="line number" w:semiHidden="1" w:unhideWhenUsed="1"/>
+    <w:lsdException w:name="page number" w:semiHidden="1" w:unhideWhenUsed="1"/>
+    <w:lsdException w:name="endnote reference" w:semiHidden="1" w:unhideWhenUsed="1"/>
+    <w:lsdException w:name="endnote text" w:semiHidden="1" w:unhideWhenUsed="1"/>
+    <w:lsdException w:name="table of authorities" w:semiHidden="1" w:unhideWhenUsed="1"/>
+    <w:lsdException w:name="macro" w:semiHidden="1" w:unhideWhenUsed="1"/>
+    <w:lsdException w:name="toa heading" w:semiHidden="1" w:unhideWhenUsed="1"/>
+    <w:lsdException w:name="List" w:semiHidden="1" w:unhideWhenUsed="1"/>
+    <w:lsdException w:name="List Bullet" w:semiHidden="1" w:unhideWhenUsed="1"/>
+    <w:lsdException w:name="List Number" w:semiHidden="1" w:unhideWhenUsed="1"/>
+    <w:lsdException w:name="List 2" w:semiHidden="1" w:unhideWhenUsed="1"/>
+    <w:lsdException w:name="List 3" w:semiHidden="1" w:unhideWhenUsed="1"/>
+    <w:lsdException w:name="List 4" w:semiHidden="1" w:unhideWhenUsed="1"/>
+    <w:lsdException w:name="List 5" w:semiHidden="1" w:unhideWhenUsed="1"/>
+    <w:lsdException w:name="List Bullet 2" w:semiHidden="1" w:unhideWhenUsed="1"/>
+    <w:lsdException w:name="List Bullet 3" w:semiHidden="1" w:unhideWhenUsed="1"/>
+    <w:lsdException w:name="List Bullet 4" w:semiHidden="1" w:unhideWhenUsed="1"/>
+    <w:lsdException w:name="List Bullet 5" w:semiHidden="1" w:unhideWhenUsed="1"/>
+    <w:lsdException w:name="List Number 2" w:semiHidden="1" w:unhideWhenUsed="1"/>
+    <w:lsdException w:name="List Number 3" w:semiHidden="1" w:unhideWhenUsed="1"/>
+    <w:lsdException w:name="List Number 4" w:semiHidden="1" w:unhideWhenUsed="1"/>
+    <w:lsdException w:name="List Number 5" w:semiHidden="1" w:unhideWhenUsed="1"/>
+    <w:lsdException w:name="Title" w:uiPriority="10" w:qFormat="1"/>
+    <w:lsdException w:name="Closing" w:semiHidden="1" w:unhideWhenUsed="1"/>
+    <w:lsdException w:name="Signature" w:semiHidden="1" w:unhideWhenUsed="1"/>
+    <w:lsdException w:name="Default Paragraph Font" w:semiHidden="1" w:uiPriority="1" w:unhideWhenUsed="1"/>
+    <w:lsdException w:name="Body Text" w:semiHidden="1" w:unhideWhenUsed="1"/>
+    <w:lsdException w:name="Body Text Indent" w:semiHidden="1" w:unhideWhenUsed="1"/>
+    <w:lsdException w:name="List Continue" w:semiHidden="1" w:unhideWhenUsed="1"/>
+    <w:lsdException w:name="List Continue 2" w:semiHidden="1" w:unhideWhenUsed="1"/>
+    <w:lsdException w:name="List Continue 3" w:semiHidden="1" w:unhideWhenUsed="1"/>
+    <w:lsdException w:name="List Continue 4" w:semiHidden="1" w:unhideWhenUsed="1"/>
+    <w:lsdException w:name="List Continue 5" w:semiHidden="1" w:unhideWhenUsed="1"/>
+    <w:lsdException w:name="Message Header" w:semiHidden="1" w:unhideWhenUsed="1"/>
+    <w:lsdException w:name="Subtitle" w:uiPriority="11" w:qFormat="1"/>
+    <w:lsdException w:name="Salutation" w:semiHidden="1" w:unhideWhenUsed="1"/>
+    <w:lsdException w:name="Date" w:semiHidden="1" w:unhideWhenUsed="1"/>
+    <w:lsdException w:name="Body Text First Indent" w:semiHidden="1" w:unhideWhenUsed="1"/>
+    <w:lsdException w:name="Body Text First Indent 2" w:semiHidden="1" w:unhideWhenUsed="1"/>
+    <w:lsdException w:name="Note Heading" w:semiHidden="1" w:unhideWhenUsed="1"/>
+    <w:lsdException w:name="Body Text 2" w:semiHidden="1" w:unhideWhenUsed="1"/>
+    <w:lsdException w:name="Body Text 3" w:semiHidden="1" w:unhideWhenUsed="1"/>
+    <w:lsdException w:name="Body Text Indent 2" w:semiHidden="1" w:unhideWhenUsed="1"/>
+    <w:lsdException w:name="Body Text Indent 3" w:semiHidden="1" w:unhideWhenUsed="1"/>
+    <w:lsdException w:name="Block Text" w:semiHidden="1" w:unhideWhenUsed="1"/>
+    <w:lsdException w:name="Hyperlink" w:semiHidden="1" w:unhideWhenUsed="1"/>
+    <w:lsdException w:name="FollowedHyperlink" w:semiHidden="1" w:unhideWhenUsed="1"/>
+    <w:lsdException w:name="Strong" w:uiPriority="22" w:qFormat="1"/>
+    <w:lsdException w:name="Emphasis" w:uiPriority="20" w:qFormat="1"/>
+    <w:lsdException w:name="Document Map" w:semiHidden="1" w:unhideWhenUsed="1"/>
+    <w:lsdException w:name="Plain Text" w:semiHidden="1" w:unhideWhenUsed="1"/>
+    <w:lsdException w:name="E-mail Signature" w:semiHidden="1" w:unhideWhenUsed="1"/>
+    <w:lsdException w:name="HTML Top of Form" w:semiHidden="1" w:unhideWhenUsed="1"/>
+    <w:lsdException w:name="HTML Bottom of Form" w:semiHidden="1" w:unhideWhenUsed="1"/>
+    <w:lsdException w:name="Normal (Web)" w:semiHidden="1" w:unhideWhenUsed="1"/>
+    <w:lsdException w:name="HTML Acronym" w:semiHidden="1" w:unhideWhenUsed="1"/>
+    <w:lsdException w:name="HTML Address" w:semiHidden="1" w:unhideWhenUsed="1"/>
+    <w:lsdException w:name="HTML Cite" w:semiHidden="1" w:unhideWhenUsed="1"/>
+    <w:lsdException w:name="HTML Code" w:semiHidden="1" w:unhideWhenUsed="1"/>
+    <w:lsdException w:name="HTML Definition" w:semiHidden="1" w:unhideWhenUsed="1"/>
+    <w:lsdException w:name="HTML Keyboard" w:semiHidden="1" w:unhideWhenUsed="1"/>
+    <w:lsdException w:name="HTML Preformatted" w:semiHidden="1" w:unhideWhenUsed="1"/>
+    <w:lsdException w:name="HTML Sample" w:semiHidden="1" w:unhideWhenUsed="1"/>
+    <w:lsdException w:name="HTML Typewriter" w:semiHidden="1" w:unhideWhenUsed="1"/>
+    <w:lsdException w:name="HTML Variable" w:semiHidden="1" w:unhideWhenUsed="1"/>
+    <w:lsdException w:name="Normal Table" w:semiHidden="1" w:unhideWhenUsed="1"/>
+    <w:lsdException w:name="annotation subject" w:semiHidden="1" w:unhideWhenUsed="1"/>
+    <w:lsdException w:name="No List" w:semiHidden="1" w:unhideWhenUsed="1"/>
+    <w:lsdException w:name="Outline List 1" w:semiHidden="1" w:unhideWhenUsed="1"/>
+    <w:lsdException w:name="Outline List 2" w:semiHidden="1" w:unhideWhenUsed="1"/>
+    <w:lsdException w:name="Outline List 3" w:semiHidden="1" w:unhideWhenUsed="1"/>
+    <w:lsdException w:name="Table Simple 1" w:semiHidden="1" w:unhideWhenUsed="1"/>
+    <w:lsdException w:name="Table Simple 2" w:semiHidden="1" w:unhideWhenUsed="1"/>
+    <w:lsdException w:name="Table Simple 3" w:semiHidden="1" w:unhideWhenUsed="1"/>
+    <w:lsdException w:name="Table Classic 1" w:semiHidden="1" w:unhideWhenUsed="1"/>
+    <w:lsdException w:name="Table Classic 2" w:semiHidden="1" w:unhideWhenUsed="1"/>
+    <w:lsdException w:name="Table Classic 3" w:semiHidden="1" w:unhideWhenUsed="1"/>
+    <w:lsdException w:name="Table Classic 4" w:semiHidden="1" w:unhideWhenUsed="1"/>
+    <w:lsdException w:name="Table Colorful 1" w:semiHidden="1" w:unhideWhenUsed="1"/>
+    <w:lsdException w:name="Table Colorful 2" w:semiHidden="1" w:unhideWhenUsed="1"/>
+    <w:lsdException w:name="Table Colorful 3" w:semiHidden="1" w:unhideWhenUsed="1"/>
+    <w:lsdException w:name="Table Columns 1" w:semiHidden="1" w:unhideWhenUsed="1"/>
+    <w:lsdException w:name="Table Columns 2" w:semiHidden="1" w:unhideWhenUsed="1"/>
+    <w:lsdException w:name="Table Columns 3" w:semiHidden="1" w:unhideWhenUsed="1"/>
+    <w:lsdException w:name="Table Columns 4" w:semiHidden="1" w:unhideWhenUsed="1"/>
+    <w:lsdException w:name="Table Columns 5" w:semiHidden="1" w:unhideWhenUsed="1"/>
+    <w:lsdException w:name="Table Grid 1" w:semiHidden="1" w:unhideWhenUsed="1"/>
+    <w:lsdException w:name="Table Grid 2" w:semiHidden="1" w:unhideWhenUsed="1"/>
+    <w:lsdException w:name="Table Grid 3" w:semiHidden="1" w:unhideWhenUsed="1"/>
+    <w:lsdException w:name="Table Grid 4" w:semiHidden="1" w:unhideWhenUsed="1"/>
+    <w:lsdException w:name="Table Grid 5" w:semiHidden="1" w:unhideWhenUsed="1"/>
+    <w:lsdException w:name="Table Grid 6" w:semiHidden="1" w:unhideWhenUsed="1"/>
+    <w:lsdException w:name="Table Grid 7" w:semiHidden="1" w:unhideWhenUsed="1"/>
+    <w:lsdException w:name="Table Grid 8" w:semiHidden="1" w:unhideWhenUsed="1"/>
+    <w:lsdException w:name="Table List 1" w:semiHidden="1" w:unhideWhenUsed="1"/>
+    <w:lsdException w:name="Table List 2" w:semiHidden="1" w:unhideWhenUsed="1"/>
+    <w:lsdException w:name="Table List 3" w:semiHidden="1" w:unhideWhenUsed="1"/>
+    <w:lsdException w:name="Table List 4" w:semiHidden="1" w:unhideWhenUsed="1"/>
+    <w:lsdException w:name="Table List 5" w:semiHidden="1" w:unhideWhenUsed="1"/>
+    <w:lsdException w:name="Table List 6" w:semiHidden="1" w:unhideWhenUsed="1"/>
+    <w:lsdException w:name="Table List 7" w:semiHidden="1" w:unhideWhenUsed="1"/>
+    <w:lsdException w:name="Table List 8" w:semiHidden="1" w:unhideWhenUsed="1"/>
+    <w:lsdException w:name="Table 3D effects 1" w:semiHidden="1" w:unhideWhenUsed="1"/>
+    <w:lsdException w:name="Table 3D effects 2" w:semiHidden="1" w:unhideWhenUsed="1"/>
+    <w:lsdException w:name="Table 3D effects 3" w:semiHidden="1" w:unhideWhenUsed="1"/>
+    <w:lsdException w:name="Table Contemporary" w:semiHidden="1" w:unhideWhenUsed="1"/>
+    <w:lsdException w:name="Table Elegant" w:semiHidden="1" w:unhideWhenUsed="1"/>
+    <w:lsdException w:name="Table Professional" w:semiHidden="1" w:unhideWhenUsed="1"/>
+    <w:lsdException w:name="Table Subtle 1" w:semiHidden="1" w:unhideWhenUsed="1"/>
+    <w:lsdException w:name="Table Subtle 2" w:semiHidden="1" w:unhideWhenUsed="1"/>
+    <w:lsdException w:name="Table Web 1" w:semiHidden="1" w:unhideWhenUsed="1"/>
+    <w:lsdException w:name="Table Web 2" w:semiHidden="1" w:unhideWhenUsed="1"/>
+    <w:lsdException w:name="Table Web 3" w:semiHidden="1" w:unhideWhenUsed="1"/>
+    <w:lsdException w:name="Balloon Text" w:semiHidden="1" w:unhideWhenUsed="1"/>
+    <w:lsdException w:name="Table Grid" w:uiPriority="59"/>
+    <w:lsdException w:name="Table Theme" w:semiHidden="1" w:unhideWhenUsed="1"/>
+    <w:lsdException w:name="Placeholder Text" w:semiHidden="1"/>
+    <w:lsdException w:name="No Spacing" w:uiPriority="1" w:qFormat="1"/>
+    <w:lsdException w:name="Light Shading" w:uiPriority="60"/>
+    <w:lsdException w:name="Light List" w:uiPriority="61"/>
+    <w:lsdException w:name="Light Grid" w:uiPriority="62"/>
+    <w:lsdException w:name="Medium Shading 1" w:uiPriority="63"/>
+    <w:lsdException w:name="Medium Shading 2" w:uiPriority="64"/>
+    <w:lsdException w:name="Medium List 1" w:uiPriority="65"/>
+    <w:lsdException w:name="Medium List 2" w:uiPriority="66"/>
+    <w:lsdException w:name="Medium Grid 1" w:uiPriority="67"/>
+    <w:lsdException w:name="Medium Grid 2" w:uiPriority="68"/>
+    <w:lsdException w:name="Medium Grid 3" w:uiPriority="69"/>
+    <w:lsdException w:name="Dark List" w:uiPriority="70"/>
+    <w:lsdException w:name="Colorful Shading" w:uiPriority="71"/>
+    <w:lsdException w:name="Colorful List" w:uiPriority="72"/>
+    <w:lsdException w:name="Colorful Grid" w:uiPriority="73"/>
+    <w:lsdException w:name="Light Shading Accent 1" w:uiPriority="60"/>
+    <w:lsdException w:name="Light List Accent 1" w:uiPriority="61"/>
+    <w:lsdException w:name="Light Grid Accent 1" w:uiPriority="62"/>
+    <w:lsdException w:name="Medium Shading 1 Accent 1" w:uiPriority="63"/>
+    <w:lsdException w:name="Medium Shading 2 Accent 1" w:uiPriority="64"/>
+    <w:lsdException w:name="Medium List 1 Accent 1" w:uiPriority="65"/>
+    <w:lsdException w:name="Revision" w:semiHidden="1"/>
+    <w:lsdException w:name="List Paragraph" w:uiPriority="34" w:qFormat="1"/>
+    <w:lsdException w:name="Quote" w:uiPriority="29" w:qFormat="1"/>
+    <w:lsdException w:name="Intense Quote" w:uiPriority="30" w:qFormat="1"/>
+    <w:lsdException w:name="Medium List 2 Accent 1" w:uiPriority="66"/>
+    <w:lsdException w:name="Medium Grid 1 Accent 1" w:uiPriority="67"/>
+    <w:lsdException w:name="Medium Grid 2 Accent 1" w:uiPriority="68"/>
+    <w:lsdException w:name="Medium Grid 3 Accent 1" w:uiPriority="69"/>
+    <w:lsdException w:name="Dark List Accent 1" w:uiPriority="70"/>
+    <w:lsdException w:name="Colorful Shading Accent 1" w:uiPriority="71"/>
+    <w:lsdException w:name="Colorful List Accent 1" w:uiPriority="72"/>
+    <w:lsdException w:name="Colorful Grid Accent 1" w:uiPriority="73"/>
+    <w:lsdException w:name="Light Shading Accent 2" w:uiPriority="60"/>
+    <w:lsdException w:name="Light List Accent 2" w:uiPriority="61"/>
+    <w:lsdException w:name="Light Grid Accent 2" w:uiPriority="62"/>
+    <w:lsdException w:name="Medium Shading 1 Accent 2" w:uiPriority="63"/>
+    <w:lsdException w:name="Medium Shading 2 Accent 2" w:uiPriority="64"/>
+    <w:lsdException w:name="Medium List 1 Accent 2" w:uiPriority="65"/>
+    <w:lsdException w:name="Medium List 2 Accent 2" w:uiPriority="66"/>
+    <w:lsdException w:name="Medium Grid 1 Accent 2" w:uiPriority="67"/>
+    <w:lsdException w:name="Medium Grid 2 Accent 2" w:uiPriority="68"/>
+    <w:lsdException w:name="Medium Grid 3 Accent 2" w:uiPriority="69"/>
+    <w:lsdException w:name="Dark List Accent 2" w:uiPriority="70"/>
+    <w:lsdException w:name="Colorful Shading Accent 2" w:uiPriority="71"/>
+    <w:lsdException w:name="Colorful List Accent 2" w:uiPriority="72"/>
+    <w:lsdException w:name="Colorful Grid Accent 2" w:uiPriority="73"/>
+    <w:lsdException w:name="Light Shading Accent 3" w:uiPriority="60"/>
+    <w:lsdException w:name="Light List Accent 3" w:uiPriority="61"/>
+    <w:lsdException w:name="Light Grid Accent 3" w:uiPriority="62"/>
+    <w:lsdException w:name="Medium Shading 1 Accent 3" w:uiPriority="63"/>
+    <w:lsdException w:name="Medium Shading 2 Accent 3" w:uiPriority="64"/>
+    <w:lsdException w:name="Medium List 1 Accent 3" w:uiPriority="65"/>
+    <w:lsdException w:name="Medium List 2 Accent 3" w:uiPriority="66"/>
+    <w:lsdException w:name="Medium Grid 1 Accent 3" w:uiPriority="67"/>
+    <w:lsdException w:name="Medium Grid 2 Accent 3" w:uiPriority="68"/>
+    <w:lsdException w:name="Medium Grid 3 Accent 3" w:uiPriority="69"/>
+    <w:lsdException w:name="Dark List Accent 3" w:uiPriority="70"/>
+    <w:lsdException w:name="Colorful Shading Accent 3" w:uiPriority="71"/>
+    <w:lsdException w:name="Colorful List Accent 3" w:uiPriority="72"/>
+    <w:lsdException w:name="Colorful Grid Accent 3" w:uiPriority="73"/>
+    <w:lsdException w:name="Light Shading Accent 4" w:uiPriority="60"/>
+    <w:lsdException w:name="Light List Accent 4" w:uiPriority="61"/>
+    <w:lsdException w:name="Light Grid Accent 4" w:uiPriority="62"/>
+    <w:lsdException w:name="Medium Shading 1 Accent 4" w:uiPriority="63"/>
+    <w:lsdException w:name="Medium Shading 2 Accent 4" w:uiPriority="64"/>
+    <w:lsdException w:name="Medium List 1 Accent 4" w:uiPriority="65"/>
+    <w:lsdException w:name="Medium List 2 Accent 4" w:uiPriority="66"/>
+    <w:lsdException w:name="Medium Grid 1 Accent 4" w:uiPriority="67"/>
+    <w:lsdException w:name="Medium Grid 2 Accent 4" w:uiPriority="68"/>
+    <w:lsdException w:name="Medium Grid 3 Accent 4" w:uiPriority="69"/>
+    <w:lsdException w:name="Dark List Accent 4" w:uiPriority="70"/>
+    <w:lsdException w:name="Colorful Shading Accent 4" w:uiPriority="71"/>
+    <w:lsdException w:name="Colorful List Accent 4" w:uiPriority="72"/>
+    <w:lsdException w:name="Colorful Grid Accent 4" w:uiPriority="73"/>
+    <w:lsdException w:name="Light Shading Accent 5" w:uiPriority="60"/>
+    <w:lsdException w:name="Light List Accent 5" w:uiPriority="61"/>
+    <w:lsdException w:name="Light Grid Accent 5" w:uiPriority="62"/>
+    <w:lsdException w:name="Medium Shading 1 Accent 5" w:uiPriority="63"/>
+    <w:lsdException w:name="Medium Shading 2 Accent 5" w:uiPriority="64"/>
+    <w:lsdException w:name="Medium List 1 Accent 5" w:uiPriority="65"/>
+    <w:lsdException w:name="Medium List 2 Accent 5" w:uiPriority="66"/>
+    <w:lsdException w:name="Medium Grid 1 Accent 5" w:uiPriority="67"/>
+    <w:lsdException w:name="Medium Grid 2 Accent 5" w:uiPriority="68"/>
+    <w:lsdException w:name="Medium Grid 3 Accent 5" w:uiPriority="69"/>
+    <w:lsdException w:name="Dark List Accent 5" w:uiPriority="70"/>
+    <w:lsdException w:name="Colorful Shading Accent 5" w:uiPriority="71"/>
+    <w:lsdException w:name="Colorful List Accent 5" w:uiPriority="72"/>
+    <w:lsdException w:name="Colorful Grid Accent 5" w:uiPriority="73"/>
+    <w:lsdException w:name="Light Shading Accent 6" w:uiPriority="60"/>
+    <w:lsdException w:name="Light List Accent 6" w:uiPriority="61"/>
+    <w:lsdException w:name="Light Grid Accent 6" w:uiPriority="62"/>
+    <w:lsdException w:name="Medium Shading 1 Accent 6" w:uiPriority="63"/>
+    <w:lsdException w:name="Medium Shading 2 Accent 6" w:uiPriority="64"/>
+    <w:lsdException w:name="Medium List 1 Accent 6" w:uiPriority="65"/>
+    <w:lsdException w:name="Medium List 2 Accent 6" w:uiPriority="66"/>
+    <w:lsdException w:name="Medium Grid 1 Accent 6" w:uiPriority="67"/>
+    <w:lsdException w:name="Medium Grid 2 Accent 6" w:uiPriority="68"/>
+    <w:lsdException w:name="Medium Grid 3 Accent 6" w:uiPriority="69"/>
+    <w:lsdException w:name="Dark List Accent 6" w:uiPriority="70"/>
+    <w:lsdException w:name="Colorful Shading Accent 6" w:uiPriority="71"/>
+    <w:lsdException w:name="Colorful List Accent 6" w:uiPriority="72"/>
+    <w:lsdException w:name="Colorful Grid Accent 6" w:uiPriority="73"/>
+    <w:lsdException w:name="Subtle Emphasis" w:uiPriority="19" w:qFormat="1"/>
+    <w:lsdException w:name="Intense Emphasis" w:uiPriority="21" w:qFormat="1"/>
+    <w:lsdException w:name="Subtle Reference" w:uiPriority="31" w:qFormat="1"/>
+    <w:lsdException w:name="Intense Reference" w:uiPriority="32" w:qFormat="1"/>
+    <w:lsdException w:name="Book Title" w:uiPriority="33" w:qFormat="1"/>
+    <w:lsdException w:name="Bibliography" w:semiHidden="1" w:uiPriority="37" w:unhideWhenUsed="1"/>
+    <w:lsdException w:name="TOC Heading" w:semiHidden="1" w:uiPriority="39" w:unhideWhenUsed="1" w:qFormat="1"/>
+    <w:lsdException w:name="Plain Table 1" w:uiPriority="41"/>
+    <w:lsdException w:name="Plain Table 2" w:uiPriority="42"/>
+    <w:lsdException w:name="Plain Table 3" w:uiPriority="43"/>
+    <w:lsdException w:name="Plain Table 4" w:uiPriority="44"/>
+    <w:lsdException w:name="Plain Table 5" w:uiPriority="45"/>
+    <w:lsdException w:name="Grid Table Light" w:uiPriority="40"/>
+    <w:lsdException w:name="Grid Table 1 Light" w:uiPriority="46"/>
+    <w:lsdException w:name="Grid Table 2" w:uiPriority="47"/>
+    <w:lsdException w:name="Grid Table 3" w:uiPriority="48"/>
+    <w:lsdException w:name="Grid Table 4" w:uiPriority="49"/>
+    <w:lsdException w:name="Grid Table 5 Dark" w:uiPriority="50"/>
+    <w:lsdException w:name="Grid Table 6 Colorful" w:uiPriority="51"/>
+    <w:lsdException w:name="Grid Table 7 Colorful" w:uiPriority="52"/>
+    <w:lsdException w:name="Grid Table 1 Light Accent 1" w:uiPriority="46"/>
+    <w:lsdException w:name="Grid Table 2 Accent 1" w:uiPriority="47"/>
+    <w:lsdException w:name="Grid Table 3 Accent 1" w:uiPriority="48"/>
+    <w:lsdException w:name="Grid Table 4 Accent 1" w:uiPriority="49"/>
+    <w:lsdException w:name="Grid Table 5 Dark Accent 1" w:uiPriority="50"/>
+    <w:lsdException w:name="Grid Table 6 Colorful Accent 1" w:uiPriority="51"/>
+    <w:lsdException w:name="Grid Table 7 Colorful Accent 1" w:uiPriority="52"/>
+    <w:lsdException w:name="Grid Table 1 Light Accent 2" w:uiPriority="46"/>
+    <w:lsdException w:name="Grid Table 2 Accent 2" w:uiPriority="47"/>
+    <w:lsdException w:name="Grid Table 3 Accent 2" w:uiPriority="48"/>
+    <w:lsdException w:name="Grid Table 4 Accent 2" w:uiPriority="49"/>
+    <w:lsdException w:name="Grid Table 5 Dark Accent 2" w:uiPriority="50"/>
+    <w:lsdException w:name="Grid Table 6 Colorful Accent 2" w:uiPriority="51"/>
+    <w:lsdException w:name="Grid Table 7 Colorful Accent 2" w:uiPriority="52"/>
+    <w:lsdException w:name="Grid Table 1 Light Accent 3" w:uiPriority="46"/>
+    <w:lsdException w:name="Grid Table 2 Accent 3" w:uiPriority="47"/>
+    <w:lsdException w:name="Grid Table 3 Accent 3" w:uiPriority="48"/>
+    <w:lsdException w:name="Grid Table 4 Accent 3" w:uiPriority="49"/>
+    <w:lsdException w:name="Grid Table 5 Dark Accent 3" w:uiPriority="50"/>
+    <w:lsdException w:name="Grid Table 6 Colorful Accent 3" w:uiPriority="51"/>
+    <w:lsdException w:name="Grid Table 7 Colorful Accent 3" w:uiPriority="52"/>
+    <w:lsdException w:name="Grid Table 1 Light Accent 4" w:uiPriority="46"/>
+    <w:lsdException w:name="Grid Table 2 Accent 4" w:uiPriority="47"/>
+    <w:lsdException w:name="Grid Table 3 Accent 4" w:uiPriority="48"/>
+    <w:lsdException w:name="Grid Table 4 Accent 4" w:uiPriority="49"/>
+    <w:lsdException w:name="Grid Table 5 Dark Accent 4" w:uiPriority="50"/>
+    <w:lsdException w:name="Grid Table 6 Colorful Accent 4" w:uiPriority="51"/>
+    <w:lsdException w:name="Grid Table 7 Colorful Accent 4" w:uiPriority="52"/>
+    <w:lsdException w:name="Grid Table 1 Light Accent 5" w:uiPriority="46"/>
+    <w:lsdException w:name="Grid Table 2 Accent 5" w:uiPriority="47"/>
+    <w:lsdException w:name="Grid Table 3 Accent 5" w:uiPriority="48"/>
+    <w:lsdException w:name="Grid Table 4 Accent 5" w:uiPriority="49"/>
+    <w:lsdException w:name="Grid Table 5 Dark Accent 5" w:uiPriority="50"/>
+    <w:lsdException w:name="Grid Table 6 Colorful Accent 5" w:uiPriority="51"/>
+    <w:lsdException w:name="Grid Table 7 Colorful Accent 5" w:uiPriority="52"/>
+    <w:lsdException w:name="Grid Table 1 Light Accent 6" w:uiPriority="46"/>
+    <w:lsdException w:name="Grid Table 2 Accent 6" w:uiPriority="47"/>
+    <w:lsdException w:name="Grid Table 3 Accent 6" w:uiPriority="48"/>
+    <w:lsdException w:name="Grid Table 4 Accent 6" w:uiPriority="49"/>
+    <w:lsdException w:name="Grid Table 5 Dark Accent 6" w:uiPriority="50"/>
+    <w:lsdException w:name="Grid Table 6 Colorful Accent 6" w:uiPriority="51"/>
+    <w:lsdException w:name="Grid Table 7 Colorful Accent 6" w:uiPriority="52"/>
+    <w:lsdException w:name="List Table 1 Light" w:uiPriority="46"/>
+    <w:lsdException w:name="List Table 2" w:uiPriority="47"/>
+    <w:lsdException w:name="List Table 3" w:uiPriority="48"/>
+    <w:lsdException w:name="List Table 4" w:uiPriority="49"/>
+    <w:lsdException w:name="List Table 5 Dark" w:uiPriority="50"/>
+    <w:lsdException w:name="List Table 6 Colorful" w:uiPriority="51"/>
+    <w:lsdException w:name="List Table 7 Colorful" w:uiPriority="52"/>
+    <w:lsdException w:name="List Table 1 Light Accent 1" w:uiPriority="46"/>
+    <w:lsdException w:name="List Table 2 Accent 1" w:uiPriority="47"/>
+    <w:lsdException w:name="List Table 3 Accent 1" w:uiPriority="48"/>
+    <w:lsdException w:name="List Table 4 Accent 1" w:uiPriority="49"/>
+    <w:lsdException w:name="List Table 5 Dark Accent 1" w:uiPriority="50"/>
+    <w:lsdException w:name="List Table 6 Colorful Accent 1" w:uiPriority="51"/>
+    <w:lsdException w:name="List Table 7 Colorful Accent 1" w:uiPriority="52"/>
+    <w:lsdException w:name="List Table 1 Light Accent 2" w:uiPriority="46"/>
+    <w:lsdException w:name="List Table 2 Accent 2" w:uiPriority="47"/>
+    <w:lsdException w:name="List Table 3 Accent 2" w:uiPriority="48"/>
+    <w:lsdException w:name="List Table 4 Accent 2" w:uiPriority="49"/>
+    <w:lsdException w:name="List Table 5 Dark Accent 2" w:uiPriority="50"/>
+    <w:lsdException w:name="List Table 6 Colorful Accent 2" w:uiPriority="51"/>
+    <w:lsdException w:name="List Table 7 Colorful Accent 2" w:uiPriority="52"/>
+    <w:lsdException w:name="List Table 1 Light Accent 3" w:uiPriority="46"/>
+    <w:lsdException w:name="List Table 2 Accent 3" w:uiPriority="47"/>
+    <w:lsdException w:name="List Table 3 Accent 3" w:uiPriority="48"/>
+    <w:lsdException w:name="List Table 4 Accent 3" w:uiPriority="49"/>
+    <w:lsdException w:name="List Table 5 Dark Accent 3" w:uiPriority="50"/>
+    <w:lsdException w:name="List Table 6 Colorful Accent 3" w:uiPriority="51"/>
+    <w:lsdException w:name="List Table 7 Colorful Accent 3" w:uiPriority="52"/>
+    <w:lsdException w:name="List Table 1 Light Accent 4" w:uiPriority="46"/>
+    <w:lsdException w:name="List Table 2 Accent 4" w:uiPriority="47"/>
+    <w:lsdException w:name="List Table 3 Accent 4" w:uiPriority="48"/>
+    <w:lsdException w:name="List Table 4 Accent 4" w:uiPriority="49"/>
+    <w:lsdException w:name="List Table 5 Dark Accent 4" w:uiPriority="50"/>
+    <w:lsdException w:name="List Table 6 Colorful Accent 4" w:uiPriority="51"/>
+    <w:lsdException w:name="List Table 7 Colorful Accent 4" w:uiPriority="52"/>
+    <w:lsdException w:name="List Table 1 Light Accent 5" w:uiPriority="46"/>
+    <w:lsdException w:name="List Table 2 Accent 5" w:uiPriority="47"/>
+    <w:lsdException w:name="List Table 3 Accent 5" w:uiPriority="48"/>
+    <w:lsdException w:name="List Table 4 Accent 5" w:uiPriority="49"/>
+    <w:lsdException w:name="List Table 5 Dark Accent 5" w:uiPriority="50"/>
+    <w:lsdException w:name="List Table 6 Colorful Accent 5" w:uiPriority="51"/>
+    <w:lsdException w:name="List Table 7 Colorful Accent 5" w:uiPriority="52"/>
+    <w:lsdException w:name="List Table 1 Light Accent 6" w:uiPriority="46"/>
+    <w:lsdException w:name="List Table 2 Accent 6" w:uiPriority="47"/>
+    <w:lsdException w:name="List Table 3 Accent 6" w:uiPriority="48"/>
+    <w:lsdException w:name="List Table 4 Accent 6" w:uiPriority="49"/>
+    <w:lsdException w:name="List Table 5 Dark Accent 6" w:uiPriority="50"/>
+    <w:lsdException w:name="List Table 6 Colorful Accent 6" w:uiPriority="51"/>
+    <w:lsdException w:name="List Table 7 Colorful Accent 6" w:uiPriority="52"/>
   </w:latentStyles>
   <w:style w:type="paragraph" w:default="1" w:styleId="Normal">
     <w:name w:val="Normal"/>

</xml_diff>